<commit_message>
Add comments first draft
</commit_message>
<xml_diff>
--- a/application-form-for-Open-Science-Fund-final copy.docx
+++ b/application-form-for-Open-Science-Fund-final copy.docx
@@ -907,47 +907,13 @@
                 <w:sz w:val="24"/>
               </w:rPr>
             </w:pPr>
-            <w:proofErr w:type="spellStart"/>
-            <w:r>
-              <w:rPr>
-                <w:rFonts w:ascii="Open Sans" w:hAnsi="Open Sans" w:cs="Open Sans"/>
-                <w:sz w:val="24"/>
-              </w:rPr>
-              <w:t>Gerko</w:t>
-            </w:r>
-            <w:proofErr w:type="spellEnd"/>
-            <w:r>
-              <w:rPr>
-                <w:rFonts w:ascii="Open Sans" w:hAnsi="Open Sans" w:cs="Open Sans"/>
-                <w:sz w:val="24"/>
-              </w:rPr>
-              <w:t xml:space="preserve"> </w:t>
-            </w:r>
-            <w:proofErr w:type="spellStart"/>
-            <w:r>
-              <w:rPr>
-                <w:rFonts w:ascii="Open Sans" w:hAnsi="Open Sans" w:cs="Open Sans"/>
-                <w:sz w:val="24"/>
-              </w:rPr>
-              <w:t>Vink</w:t>
-            </w:r>
-            <w:proofErr w:type="spellEnd"/>
-            <w:r>
-              <w:rPr>
-                <w:rFonts w:ascii="Open Sans" w:hAnsi="Open Sans" w:cs="Open Sans"/>
-                <w:sz w:val="24"/>
-              </w:rPr>
-              <w:t xml:space="preserve"> and Hanne </w:t>
-            </w:r>
-            <w:proofErr w:type="spellStart"/>
-            <w:r>
-              <w:rPr>
-                <w:rFonts w:ascii="Open Sans" w:hAnsi="Open Sans" w:cs="Open Sans"/>
-                <w:sz w:val="24"/>
-              </w:rPr>
-              <w:t>Oberman</w:t>
-            </w:r>
-            <w:proofErr w:type="spellEnd"/>
+            <w:r>
+              <w:rPr>
+                <w:rFonts w:ascii="Open Sans" w:hAnsi="Open Sans" w:cs="Open Sans"/>
+                <w:sz w:val="24"/>
+              </w:rPr>
+              <w:t>Gerko Vink and Hanne Oberman</w:t>
+            </w:r>
           </w:p>
         </w:tc>
       </w:tr>
@@ -1244,7 +1210,7 @@
           <w:p>
             <w:pPr>
               <w:rPr>
-                <w:lang w:val="en-NL"/>
+                <w:lang/>
               </w:rPr>
             </w:pPr>
             <w:r>
@@ -1261,7 +1227,7 @@
               <w:rPr>
                 <w:rFonts w:ascii="Open Sans" w:hAnsi="Open Sans" w:cs="Open Sans"/>
                 <w:sz w:val="24"/>
-                <w:lang w:val="en-NL"/>
+                <w:lang/>
               </w:rPr>
             </w:pPr>
           </w:p>
@@ -1563,9 +1529,10 @@
           <w:iCs/>
           <w:sz w:val="24"/>
         </w:rPr>
-        <w:t>(</w:t>
-      </w:r>
-      <w:proofErr w:type="gramStart"/>
+        <w:t xml:space="preserve">(to describe the project on </w:t>
+      </w:r>
+      <w:commentRangeStart w:id="0"/>
+      <w:commentRangeStart w:id="1"/>
       <w:r>
         <w:rPr>
           <w:rFonts w:ascii="Open Sans" w:hAnsi="Open Sans" w:cs="Open Sans"/>
@@ -1573,9 +1540,22 @@
           <w:iCs/>
           <w:sz w:val="24"/>
         </w:rPr>
-        <w:t>to</w:t>
-      </w:r>
-      <w:proofErr w:type="gramEnd"/>
+        <w:t>our website</w:t>
+      </w:r>
+      <w:commentRangeEnd w:id="0"/>
+      <w:r>
+        <w:rPr>
+          <w:rStyle w:val="CommentReference"/>
+        </w:rPr>
+        <w:commentReference w:id="0"/>
+      </w:r>
+      <w:commentRangeEnd w:id="1"/>
+      <w:r>
+        <w:rPr>
+          <w:rStyle w:val="CommentReference"/>
+        </w:rPr>
+        <w:commentReference w:id="1"/>
+      </w:r>
       <w:r>
         <w:rPr>
           <w:rFonts w:ascii="Open Sans" w:hAnsi="Open Sans" w:cs="Open Sans"/>
@@ -1583,7 +1563,7 @@
           <w:iCs/>
           <w:sz w:val="24"/>
         </w:rPr>
-        <w:t xml:space="preserve"> describe the project on our website) </w:t>
+        <w:t xml:space="preserve">) </w:t>
       </w:r>
     </w:p>
     <w:p>
@@ -1631,48 +1611,16 @@
               <w:rPr>
                 <w:rFonts w:ascii="Open Sans" w:hAnsi="Open Sans" w:cs="Open Sans"/>
                 <w:sz w:val="24"/>
-                <w:lang w:val="en-NL"/>
-              </w:rPr>
-            </w:pPr>
-            <w:r>
-              <w:rPr>
-                <w:rFonts w:ascii="Segoe UI" w:hAnsi="Segoe UI" w:cs="Segoe UI"/>
-                <w:color w:val="24292F"/>
-                <w:shd w:val="clear" w:color="auto" w:fill="FFFFFF"/>
-              </w:rPr>
-              <w:t xml:space="preserve">Imputation has become the backbone of contemporary incomplete data analysis. In imputation, algorithms are used to effectively replace missing values with data that could have been. </w:t>
-            </w:r>
-            <w:r>
-              <w:rPr>
-                <w:rFonts w:ascii="Segoe UI" w:hAnsi="Segoe UI" w:cs="Segoe UI"/>
-                <w:color w:val="24292F"/>
-                <w:shd w:val="clear" w:color="auto" w:fill="FFFFFF"/>
-              </w:rPr>
-              <w:t xml:space="preserve">The proper evaluation of the used imputation procedure is always omitted from scientific manuscripts, as it would take up too much space. This leads to a sub-optimal science and poses challenges for authors, reviewers, publishers and readers. </w:t>
-            </w:r>
-            <w:r>
-              <w:rPr>
-                <w:rFonts w:ascii="Segoe UI" w:hAnsi="Segoe UI" w:cs="Segoe UI"/>
-                <w:color w:val="24292F"/>
-                <w:shd w:val="clear" w:color="auto" w:fill="FFFFFF"/>
-              </w:rPr>
-              <w:t xml:space="preserve">We implement a method that standardizes </w:t>
-            </w:r>
-            <w:r>
-              <w:rPr>
-                <w:rFonts w:ascii="Segoe UI" w:hAnsi="Segoe UI" w:cs="Segoe UI"/>
-                <w:color w:val="24292F"/>
-                <w:shd w:val="clear" w:color="auto" w:fill="FFFFFF"/>
-              </w:rPr>
-              <w:t>the necessary</w:t>
-            </w:r>
-            <w:r>
-              <w:rPr>
-                <w:rFonts w:ascii="Segoe UI" w:hAnsi="Segoe UI" w:cs="Segoe UI"/>
-                <w:color w:val="24292F"/>
-                <w:shd w:val="clear" w:color="auto" w:fill="FFFFFF"/>
-              </w:rPr>
-              <w:t xml:space="preserve"> evaluations by automatically generating a report for a given analysis model. The resulting report can be added as a supplement to any manuscript wherein imputation has been used.</w:t>
+                <w:lang/>
+              </w:rPr>
+            </w:pPr>
+            <w:r>
+              <w:rPr>
+                <w:rFonts w:ascii="Segoe UI" w:hAnsi="Segoe UI" w:cs="Segoe UI"/>
+                <w:color w:val="24292F"/>
+                <w:shd w:val="clear" w:color="auto" w:fill="FFFFFF"/>
+              </w:rPr>
+              <w:t>Imputation has become the backbone of contemporary incomplete data analysis. In imputation, algorithms are used to effectively replace missing values with data that could have been. The proper evaluation of the used imputation procedure is always omitted from scientific manuscripts, as it would take up too much space. This leads to a sub-optimal science and poses challenges for authors, reviewers, publishers and readers. We implement a method that standardizes the necessary evaluations by automatically generating a report for a given analysis model. The resulting report can be added as a supplement to any manuscript wherein imputation has been used.</w:t>
             </w:r>
           </w:p>
         </w:tc>
@@ -1745,7 +1693,7 @@
         </w:rPr>
         <w:t xml:space="preserve">specific </w:t>
       </w:r>
-      <w:hyperlink r:id="rId15" w:history="1">
+      <w:hyperlink r:id="rId18" w:history="1">
         <w:r>
           <w:rPr>
             <w:rStyle w:val="Hyperlink"/>
@@ -1754,27 +1702,7 @@
             <w:i/>
             <w:sz w:val="24"/>
           </w:rPr>
-          <w:t>t</w:t>
-        </w:r>
-        <w:r>
-          <w:rPr>
-            <w:rStyle w:val="Hyperlink"/>
-            <w:rFonts w:ascii="Open Sans" w:hAnsi="Open Sans" w:cs="Open Sans"/>
-            <w:b/>
-            <w:i/>
-            <w:sz w:val="24"/>
-          </w:rPr>
-          <w:t>o</w:t>
-        </w:r>
-        <w:r>
-          <w:rPr>
-            <w:rStyle w:val="Hyperlink"/>
-            <w:rFonts w:ascii="Open Sans" w:hAnsi="Open Sans" w:cs="Open Sans"/>
-            <w:b/>
-            <w:i/>
-            <w:sz w:val="24"/>
-          </w:rPr>
-          <w:t>pic</w:t>
+          <w:t>topic</w:t>
         </w:r>
       </w:hyperlink>
       <w:r>
@@ -1904,39 +1832,7 @@
                 <w:shd w:val="clear" w:color="auto" w:fill="FFFFFF"/>
               </w:rPr>
               <w:lastRenderedPageBreak/>
-              <w:t xml:space="preserve">We develop an automated report generator for studies wherein imputation techniques are used to solve for missing values. With imputation, the process of evaluating the validity and plausibility of the resulting imputations and algorithms is vital for the interpretation of submitted manuscripts and scientific results. This poses challenges for authors, reviewers, publishers and readers, as a proper evaluation process is often lengthy and would take up valuable space in manuscripts. We implement a method that standardizes such evaluations by automatically generating a report for a given analysis model. The resulting report can be added as a supplement to any manuscript wherein imputation has been used. With our method, anyone can interpret the utilized imputation procedure and evaluate its validity, even when access to the original data or the </w:t>
-            </w:r>
-            <w:r>
-              <w:rPr>
-                <w:rFonts w:ascii="Segoe UI" w:hAnsi="Segoe UI" w:cs="Segoe UI"/>
-                <w:color w:val="24292F"/>
-                <w:shd w:val="clear" w:color="auto" w:fill="FFFFFF"/>
-              </w:rPr>
-              <w:t xml:space="preserve">computer </w:t>
-            </w:r>
-            <w:r>
-              <w:rPr>
-                <w:rFonts w:ascii="Segoe UI" w:hAnsi="Segoe UI" w:cs="Segoe UI"/>
-                <w:color w:val="24292F"/>
-                <w:shd w:val="clear" w:color="auto" w:fill="FFFFFF"/>
-              </w:rPr>
-              <w:t xml:space="preserve">code is </w:t>
-            </w:r>
-            <w:r>
-              <w:rPr>
-                <w:rFonts w:ascii="Segoe UI" w:hAnsi="Segoe UI" w:cs="Segoe UI"/>
-                <w:color w:val="24292F"/>
-                <w:shd w:val="clear" w:color="auto" w:fill="FFFFFF"/>
-              </w:rPr>
-              <w:t>restricted</w:t>
-            </w:r>
-            <w:r>
-              <w:rPr>
-                <w:rFonts w:ascii="Segoe UI" w:hAnsi="Segoe UI" w:cs="Segoe UI"/>
-                <w:color w:val="24292F"/>
-                <w:shd w:val="clear" w:color="auto" w:fill="FFFFFF"/>
-              </w:rPr>
-              <w:t>.</w:t>
+              <w:t>We develop an automated report generator for studies wherein imputation techniques are used to solve for missing values. With imputation, the process of evaluating the validity and plausibility of the resulting imputations and algorithms is vital for the interpretation of submitted manuscripts and scientific results. This poses challenges for authors, reviewers, publishers and readers, as a proper evaluation process is often lengthy and would take up valuable space in manuscripts. We implement a method that standardizes such evaluations by automatically generating a report for a given analysis model. The resulting report can be added as a supplement to any manuscript wherein imputation has been used. With our method, anyone can interpret the utilized imputation procedure and evaluate its validity, even when access to the original data or the computer code is restricted.</w:t>
             </w:r>
           </w:p>
           <w:p>
@@ -2313,7 +2209,7 @@
                 <w:shd w:val="clear" w:color="auto" w:fill="FFFFFF"/>
                 <w:lang w:val="nl-NL"/>
               </w:rPr>
-              <w:t xml:space="preserve">/marginalen en </w:t>
+              <w:t>/</w:t>
             </w:r>
             <w:proofErr w:type="spellStart"/>
             <w:r>
@@ -2323,6 +2219,35 @@
                 <w:shd w:val="clear" w:color="auto" w:fill="FFFFFF"/>
                 <w:lang w:val="nl-NL"/>
               </w:rPr>
+              <w:t>marginal</w:t>
+            </w:r>
+            <w:r>
+              <w:rPr>
+                <w:rFonts w:ascii="Segoe UI" w:hAnsi="Segoe UI" w:cs="Segoe UI"/>
+                <w:color w:val="24292F"/>
+                <w:shd w:val="clear" w:color="auto" w:fill="FFFFFF"/>
+                <w:lang w:val="nl-NL"/>
+              </w:rPr>
+              <w:t>s</w:t>
+            </w:r>
+            <w:proofErr w:type="spellEnd"/>
+            <w:r>
+              <w:rPr>
+                <w:rFonts w:ascii="Segoe UI" w:hAnsi="Segoe UI" w:cs="Segoe UI"/>
+                <w:color w:val="24292F"/>
+                <w:shd w:val="clear" w:color="auto" w:fill="FFFFFF"/>
+                <w:lang w:val="nl-NL"/>
+              </w:rPr>
+              <w:t xml:space="preserve"> en </w:t>
+            </w:r>
+            <w:proofErr w:type="spellStart"/>
+            <w:r>
+              <w:rPr>
+                <w:rFonts w:ascii="Segoe UI" w:hAnsi="Segoe UI" w:cs="Segoe UI"/>
+                <w:color w:val="24292F"/>
+                <w:shd w:val="clear" w:color="auto" w:fill="FFFFFF"/>
+                <w:lang w:val="nl-NL"/>
+              </w:rPr>
               <w:t>conditionals</w:t>
             </w:r>
             <w:proofErr w:type="spellEnd"/>
@@ -2333,27 +2258,7 @@
                 <w:shd w:val="clear" w:color="auto" w:fill="FFFFFF"/>
                 <w:lang w:val="nl-NL"/>
               </w:rPr>
-              <w:t xml:space="preserve">, </w:t>
-            </w:r>
-            <w:proofErr w:type="spellStart"/>
-            <w:r>
-              <w:rPr>
-                <w:rFonts w:ascii="Segoe UI" w:hAnsi="Segoe UI" w:cs="Segoe UI"/>
-                <w:color w:val="24292F"/>
-                <w:shd w:val="clear" w:color="auto" w:fill="FFFFFF"/>
-                <w:lang w:val="nl-NL"/>
-              </w:rPr>
-              <w:t>correlatietabbellen</w:t>
-            </w:r>
-            <w:proofErr w:type="spellEnd"/>
-            <w:r>
-              <w:rPr>
-                <w:rFonts w:ascii="Segoe UI" w:hAnsi="Segoe UI" w:cs="Segoe UI"/>
-                <w:color w:val="24292F"/>
-                <w:shd w:val="clear" w:color="auto" w:fill="FFFFFF"/>
-                <w:lang w:val="nl-NL"/>
-              </w:rPr>
-              <w:t>/nieuwe plaat</w:t>
+              <w:t>, correlatietabellen/nieuwe plaat</w:t>
             </w:r>
             <w:r>
               <w:rPr>
@@ -2441,7 +2346,6 @@
               <w:t xml:space="preserve">Welke software ondersteunen we vanaf begin: </w:t>
             </w:r>
             <w:proofErr w:type="spellStart"/>
-            <w:proofErr w:type="gramStart"/>
             <w:r>
               <w:rPr>
                 <w:rFonts w:ascii="Segoe UI" w:hAnsi="Segoe UI" w:cs="Segoe UI"/>
@@ -2462,7 +2366,6 @@
               <w:t>::</w:t>
             </w:r>
             <w:proofErr w:type="spellStart"/>
-            <w:proofErr w:type="gramEnd"/>
             <w:r>
               <w:rPr>
                 <w:rFonts w:ascii="Segoe UI" w:hAnsi="Segoe UI" w:cs="Segoe UI"/>
@@ -2545,27 +2448,7 @@
                 <w:shd w:val="clear" w:color="auto" w:fill="FFFFFF"/>
                 <w:lang w:val="en-US"/>
               </w:rPr>
-              <w:t xml:space="preserve">In </w:t>
-            </w:r>
-            <w:proofErr w:type="gramStart"/>
-            <w:r>
-              <w:rPr>
-                <w:rFonts w:ascii="Segoe UI" w:hAnsi="Segoe UI" w:cs="Segoe UI"/>
-                <w:color w:val="24292F"/>
-                <w:shd w:val="clear" w:color="auto" w:fill="FFFFFF"/>
-                <w:lang w:val="en-US"/>
-              </w:rPr>
-              <w:t>R;</w:t>
-            </w:r>
-            <w:proofErr w:type="gramEnd"/>
-            <w:r>
-              <w:rPr>
-                <w:rFonts w:ascii="Segoe UI" w:hAnsi="Segoe UI" w:cs="Segoe UI"/>
-                <w:color w:val="24292F"/>
-                <w:shd w:val="clear" w:color="auto" w:fill="FFFFFF"/>
-                <w:lang w:val="en-US"/>
-              </w:rPr>
-              <w:t xml:space="preserve"> </w:t>
+              <w:t xml:space="preserve">In R; </w:t>
             </w:r>
             <w:proofErr w:type="spellStart"/>
             <w:r>
@@ -2635,7 +2518,7 @@
               <w:rPr>
                 <w:rFonts w:ascii="Open Sans" w:hAnsi="Open Sans" w:cs="Open Sans"/>
                 <w:sz w:val="24"/>
-                <w:lang w:val="en-NL"/>
+                <w:lang/>
               </w:rPr>
             </w:pPr>
             <w:r>
@@ -2653,7 +2536,7 @@
               <w:rPr>
                 <w:rFonts w:ascii="Open Sans" w:hAnsi="Open Sans" w:cs="Open Sans"/>
                 <w:sz w:val="24"/>
-                <w:lang w:val="en-NL"/>
+                <w:lang/>
               </w:rPr>
             </w:pPr>
           </w:p>
@@ -3020,27 +2903,7 @@
                 <w:shd w:val="clear" w:color="auto" w:fill="FFFFFF"/>
                 <w:lang w:val="en-US"/>
               </w:rPr>
-              <w:t xml:space="preserve">Downloads on CRAN </w:t>
-            </w:r>
-            <w:proofErr w:type="spellStart"/>
-            <w:r>
-              <w:rPr>
-                <w:rFonts w:ascii="Segoe UI" w:hAnsi="Segoe UI" w:cs="Segoe UI"/>
-                <w:color w:val="24292F"/>
-                <w:shd w:val="clear" w:color="auto" w:fill="FFFFFF"/>
-                <w:lang w:val="en-US"/>
-              </w:rPr>
-              <w:t>en</w:t>
-            </w:r>
-            <w:proofErr w:type="spellEnd"/>
-            <w:r>
-              <w:rPr>
-                <w:rFonts w:ascii="Segoe UI" w:hAnsi="Segoe UI" w:cs="Segoe UI"/>
-                <w:color w:val="24292F"/>
-                <w:shd w:val="clear" w:color="auto" w:fill="FFFFFF"/>
-                <w:lang w:val="en-US"/>
-              </w:rPr>
-              <w:t xml:space="preserve"> G</w:t>
+              <w:t>Downloads on CRAN en G</w:t>
             </w:r>
             <w:r>
               <w:rPr>
@@ -3106,42 +2969,68 @@
                 <w:shd w:val="clear" w:color="auto" w:fill="FFFFFF"/>
                 <w:lang w:val="en-US"/>
               </w:rPr>
-              <w:t xml:space="preserve">In R – perhaps not in mice because of impact monitoring. Perhaps separate package to aid visibility with function in mice that runs the relevant package code: REPORTER package with </w:t>
-            </w:r>
-            <w:proofErr w:type="gramStart"/>
-            <w:r>
+              <w:t xml:space="preserve">In R – perhaps not in mice because of impact monitoring. Perhaps separate package to aid visibility with function in mice that runs the relevant package code: REPORTER package with REPORTER::imputation() as function. REPORTER allows for more standardized implementations than imputation alone.  </w:t>
+            </w:r>
+          </w:p>
+          <w:p>
+            <w:pPr>
+              <w:spacing w:after="0" w:line="240" w:lineRule="auto"/>
               <w:rPr>
                 <w:rFonts w:ascii="Segoe UI" w:hAnsi="Segoe UI" w:cs="Segoe UI"/>
                 <w:color w:val="24292F"/>
                 <w:shd w:val="clear" w:color="auto" w:fill="FFFFFF"/>
                 <w:lang w:val="en-US"/>
               </w:rPr>
-              <w:t>REPORTER::</w:t>
-            </w:r>
-            <w:proofErr w:type="gramEnd"/>
-            <w:r>
-              <w:rPr>
-                <w:rFonts w:ascii="Segoe UI" w:hAnsi="Segoe UI" w:cs="Segoe UI"/>
-                <w:color w:val="24292F"/>
-                <w:shd w:val="clear" w:color="auto" w:fill="FFFFFF"/>
+            </w:pPr>
+          </w:p>
+          <w:p>
+            <w:pPr>
+              <w:spacing w:after="0" w:line="240" w:lineRule="auto"/>
+              <w:rPr>
+                <w:rFonts w:ascii="Open Sans" w:hAnsi="Open Sans" w:cs="Open Sans"/>
+                <w:sz w:val="24"/>
                 <w:lang w:val="en-US"/>
               </w:rPr>
-              <w:t xml:space="preserve">imputation() as function. REPORTER allows for more standardized implementations than imputation alone.  </w:t>
-            </w:r>
-          </w:p>
-          <w:p>
-            <w:pPr>
+            </w:pPr>
+            <w:r>
+              <w:rPr>
+                <w:rFonts w:ascii="Open Sans" w:hAnsi="Open Sans" w:cs="Open Sans"/>
+                <w:sz w:val="24"/>
+                <w:lang w:val="en-US"/>
+              </w:rPr>
+              <w:t>SMART</w:t>
+            </w:r>
+          </w:p>
+          <w:p>
+            <w:pPr>
+              <w:pStyle w:val="ListParagraph"/>
+              <w:numPr>
+                <w:ilvl w:val="0"/>
+                <w:numId w:val="4"/>
+              </w:numPr>
               <w:spacing w:after="0" w:line="240" w:lineRule="auto"/>
               <w:rPr>
-                <w:rFonts w:ascii="Segoe UI" w:hAnsi="Segoe UI" w:cs="Segoe UI"/>
-                <w:color w:val="24292F"/>
-                <w:shd w:val="clear" w:color="auto" w:fill="FFFFFF"/>
+                <w:rFonts w:ascii="Open Sans" w:hAnsi="Open Sans" w:cs="Open Sans"/>
+                <w:sz w:val="24"/>
                 <w:lang w:val="en-US"/>
               </w:rPr>
             </w:pPr>
-          </w:p>
-          <w:p>
-            <w:pPr>
+            <w:r>
+              <w:rPr>
+                <w:rFonts w:ascii="Open Sans" w:hAnsi="Open Sans" w:cs="Open Sans"/>
+                <w:sz w:val="24"/>
+                <w:lang w:val="en-US"/>
+              </w:rPr>
+              <w:t>Specific: an R package with functions that generate reports (output in html, pdf and docx file types) based on incomplete data and imputation objects. The output contains tables, metrics and figures that can be included as supplement to manuscripts, which will standardize reporting and facilitate replication of analyses.</w:t>
+            </w:r>
+          </w:p>
+          <w:p>
+            <w:pPr>
+              <w:pStyle w:val="ListParagraph"/>
+              <w:numPr>
+                <w:ilvl w:val="0"/>
+                <w:numId w:val="4"/>
+              </w:numPr>
               <w:spacing w:after="0" w:line="240" w:lineRule="auto"/>
               <w:rPr>
                 <w:rFonts w:ascii="Open Sans" w:hAnsi="Open Sans" w:cs="Open Sans"/>
@@ -3149,6 +3038,223 @@
                 <w:lang w:val="en-US"/>
               </w:rPr>
             </w:pPr>
+            <w:r>
+              <w:rPr>
+                <w:rFonts w:ascii="Open Sans" w:hAnsi="Open Sans" w:cs="Open Sans"/>
+                <w:sz w:val="24"/>
+                <w:lang w:val="en-US"/>
+              </w:rPr>
+              <w:t xml:space="preserve">Measurable: By the end of this project there will be a GitHub repo with an R package and a vignette. </w:t>
+            </w:r>
+            <w:r>
+              <w:rPr>
+                <w:rFonts w:ascii="Open Sans" w:hAnsi="Open Sans" w:cs="Open Sans"/>
+                <w:sz w:val="24"/>
+                <w:lang w:val="en-US"/>
+              </w:rPr>
+              <w:t xml:space="preserve">Measure impact by CRAN downloads/GitHub stars. </w:t>
+            </w:r>
+            <w:r>
+              <w:rPr>
+                <w:rFonts w:ascii="Open Sans" w:hAnsi="Open Sans" w:cs="Open Sans"/>
+                <w:sz w:val="24"/>
+                <w:lang w:val="en-US"/>
+              </w:rPr>
+              <w:t>Benchmarks are the development of lower-level R functions for the creation of figures and tables, wrapper functions for specific input types (mice::</w:t>
+            </w:r>
+            <w:proofErr w:type="spellStart"/>
+            <w:r>
+              <w:rPr>
+                <w:rFonts w:ascii="Open Sans" w:hAnsi="Open Sans" w:cs="Open Sans"/>
+                <w:sz w:val="24"/>
+                <w:lang w:val="en-US"/>
+              </w:rPr>
+              <w:t>mids</w:t>
+            </w:r>
+            <w:proofErr w:type="spellEnd"/>
+            <w:r>
+              <w:rPr>
+                <w:rFonts w:ascii="Open Sans" w:hAnsi="Open Sans" w:cs="Open Sans"/>
+                <w:sz w:val="24"/>
+                <w:lang w:val="en-US"/>
+              </w:rPr>
+              <w:t xml:space="preserve"> objects, SPSS exports, etc.)</w:t>
+            </w:r>
+            <w:r>
+              <w:rPr>
+                <w:rFonts w:ascii="Open Sans" w:hAnsi="Open Sans" w:cs="Open Sans"/>
+                <w:sz w:val="24"/>
+                <w:lang w:val="en-US"/>
+              </w:rPr>
+              <w:t>, and the bundling of these into an R package.</w:t>
+            </w:r>
+          </w:p>
+          <w:p>
+            <w:pPr>
+              <w:pStyle w:val="ListParagraph"/>
+              <w:numPr>
+                <w:ilvl w:val="0"/>
+                <w:numId w:val="4"/>
+              </w:numPr>
+              <w:spacing w:after="0" w:line="240" w:lineRule="auto"/>
+              <w:rPr>
+                <w:rFonts w:ascii="Open Sans" w:hAnsi="Open Sans" w:cs="Open Sans"/>
+                <w:sz w:val="24"/>
+                <w:lang w:val="en-US"/>
+              </w:rPr>
+            </w:pPr>
+            <w:r>
+              <w:rPr>
+                <w:rFonts w:ascii="Open Sans" w:hAnsi="Open Sans" w:cs="Open Sans"/>
+                <w:sz w:val="24"/>
+                <w:lang w:val="en-US"/>
+              </w:rPr>
+              <w:t>Achievable: Work with milestones (see above).</w:t>
+            </w:r>
+            <w:r>
+              <w:rPr>
+                <w:rFonts w:ascii="Open Sans" w:hAnsi="Open Sans" w:cs="Open Sans"/>
+                <w:sz w:val="24"/>
+                <w:lang w:val="en-US"/>
+              </w:rPr>
+              <w:t xml:space="preserve"> E</w:t>
+            </w:r>
+            <w:r>
+              <w:rPr>
+                <w:rFonts w:ascii="Open Sans" w:hAnsi="Open Sans" w:cs="Open Sans"/>
+                <w:sz w:val="24"/>
+                <w:lang w:val="en-US"/>
+              </w:rPr>
+              <w:t>.g., e</w:t>
+            </w:r>
+            <w:r>
+              <w:rPr>
+                <w:rFonts w:ascii="Open Sans" w:hAnsi="Open Sans" w:cs="Open Sans"/>
+                <w:sz w:val="24"/>
+                <w:lang w:val="en-US"/>
+              </w:rPr>
+              <w:t xml:space="preserve">xpand to SPSS </w:t>
+            </w:r>
+            <w:r>
+              <w:rPr>
+                <w:rFonts w:ascii="Open Sans" w:hAnsi="Open Sans" w:cs="Open Sans"/>
+                <w:sz w:val="24"/>
+                <w:lang w:val="en-US"/>
+              </w:rPr>
+              <w:t>export</w:t>
+            </w:r>
+            <w:r>
+              <w:rPr>
+                <w:rFonts w:ascii="Open Sans" w:hAnsi="Open Sans" w:cs="Open Sans"/>
+                <w:sz w:val="24"/>
+                <w:lang w:val="en-US"/>
+              </w:rPr>
+              <w:t xml:space="preserve"> data</w:t>
+            </w:r>
+            <w:r>
+              <w:rPr>
+                <w:rFonts w:ascii="Open Sans" w:hAnsi="Open Sans" w:cs="Open Sans"/>
+                <w:sz w:val="24"/>
+                <w:lang w:val="en-US"/>
+              </w:rPr>
+              <w:t xml:space="preserve"> later.</w:t>
+            </w:r>
+          </w:p>
+          <w:p>
+            <w:pPr>
+              <w:pStyle w:val="ListParagraph"/>
+              <w:numPr>
+                <w:ilvl w:val="0"/>
+                <w:numId w:val="4"/>
+              </w:numPr>
+              <w:spacing w:after="0" w:line="240" w:lineRule="auto"/>
+              <w:rPr>
+                <w:rFonts w:ascii="Open Sans" w:hAnsi="Open Sans" w:cs="Open Sans"/>
+                <w:sz w:val="24"/>
+                <w:lang w:val="en-US"/>
+              </w:rPr>
+            </w:pPr>
+            <w:r>
+              <w:rPr>
+                <w:rFonts w:ascii="Open Sans" w:hAnsi="Open Sans" w:cs="Open Sans"/>
+                <w:sz w:val="24"/>
+                <w:lang w:val="en-US"/>
+              </w:rPr>
+              <w:t xml:space="preserve">Relevant: Openness in scientific reporting e.g. </w:t>
+            </w:r>
+            <w:proofErr w:type="spellStart"/>
+            <w:r>
+              <w:rPr>
+                <w:rFonts w:ascii="Open Sans" w:hAnsi="Open Sans" w:cs="Open Sans"/>
+                <w:sz w:val="24"/>
+                <w:lang w:val="en-US"/>
+              </w:rPr>
+              <w:t>w.r.t.</w:t>
+            </w:r>
+            <w:proofErr w:type="spellEnd"/>
+            <w:r>
+              <w:rPr>
+                <w:rFonts w:ascii="Open Sans" w:hAnsi="Open Sans" w:cs="Open Sans"/>
+                <w:sz w:val="24"/>
+                <w:lang w:val="en-US"/>
+              </w:rPr>
+              <w:t xml:space="preserve"> size of missing data problem and quality of imputations. Reproducibility of research practices.</w:t>
+            </w:r>
+            <w:r>
+              <w:rPr>
+                <w:rFonts w:ascii="Open Sans" w:hAnsi="Open Sans" w:cs="Open Sans"/>
+                <w:sz w:val="24"/>
+                <w:lang w:val="en-US"/>
+              </w:rPr>
+              <w:t xml:space="preserve"> More open source software published by the UU</w:t>
+            </w:r>
+            <w:r>
+              <w:rPr>
+                <w:rFonts w:ascii="Open Sans" w:hAnsi="Open Sans" w:cs="Open Sans"/>
+                <w:sz w:val="24"/>
+                <w:lang w:val="en-US"/>
+              </w:rPr>
+              <w:t xml:space="preserve"> (showcase/forefront of the open science movement)</w:t>
+            </w:r>
+            <w:r>
+              <w:rPr>
+                <w:rFonts w:ascii="Open Sans" w:hAnsi="Open Sans" w:cs="Open Sans"/>
+                <w:sz w:val="24"/>
+                <w:lang w:val="en-US"/>
+              </w:rPr>
+              <w:t>.</w:t>
+            </w:r>
+            <w:r>
+              <w:rPr>
+                <w:rFonts w:ascii="Open Sans" w:hAnsi="Open Sans" w:cs="Open Sans"/>
+                <w:sz w:val="24"/>
+                <w:lang w:val="en-US"/>
+              </w:rPr>
+              <w:t xml:space="preserve"> </w:t>
+            </w:r>
+          </w:p>
+          <w:p>
+            <w:pPr>
+              <w:pStyle w:val="ListParagraph"/>
+              <w:numPr>
+                <w:ilvl w:val="0"/>
+                <w:numId w:val="4"/>
+              </w:numPr>
+              <w:spacing w:after="0" w:line="240" w:lineRule="auto"/>
+              <w:rPr>
+                <w:rFonts w:ascii="Open Sans" w:hAnsi="Open Sans" w:cs="Open Sans"/>
+                <w:sz w:val="24"/>
+                <w:lang w:val="en-US"/>
+              </w:rPr>
+            </w:pPr>
+            <w:r>
+              <w:rPr>
+                <w:rFonts w:ascii="Open Sans" w:hAnsi="Open Sans" w:cs="Open Sans"/>
+                <w:sz w:val="24"/>
+                <w:lang w:val="en-US"/>
+              </w:rPr>
+              <w:t>Timebound: Start and end dates are clear. Open Science Festival or Open Science Community Utrecht presentation proposal as midway point (March/April 2023).</w:t>
+            </w:r>
           </w:p>
           <w:p>
             <w:pPr>
@@ -3288,19 +3394,32 @@
           </w:tcPr>
           <w:p>
             <w:pPr>
+              <w:pStyle w:val="ListParagraph"/>
+              <w:numPr>
+                <w:ilvl w:val="0"/>
+                <w:numId w:val="4"/>
+              </w:numPr>
               <w:spacing w:after="0" w:line="240" w:lineRule="auto"/>
               <w:rPr>
                 <w:rFonts w:ascii="Open Sans" w:hAnsi="Open Sans" w:cs="Open Sans"/>
                 <w:sz w:val="24"/>
               </w:rPr>
             </w:pPr>
+            <w:r>
+              <w:rPr>
+                <w:rFonts w:ascii="Open Sans" w:hAnsi="Open Sans" w:cs="Open Sans"/>
+                <w:sz w:val="24"/>
+              </w:rPr>
+              <w:lastRenderedPageBreak/>
+              <w:t xml:space="preserve">Opportunity to develop a FAIR open source software project from scratch (e.g., first version will already have a </w:t>
+            </w:r>
             <w:proofErr w:type="spellStart"/>
             <w:r>
               <w:rPr>
                 <w:rFonts w:ascii="Open Sans" w:hAnsi="Open Sans" w:cs="Open Sans"/>
                 <w:sz w:val="24"/>
               </w:rPr>
-              <w:t>Nog</w:t>
+              <w:t>Zenodo</w:t>
             </w:r>
             <w:proofErr w:type="spellEnd"/>
             <w:r>
@@ -3308,35 +3427,85 @@
                 <w:rFonts w:ascii="Open Sans" w:hAnsi="Open Sans" w:cs="Open Sans"/>
                 <w:sz w:val="24"/>
               </w:rPr>
-              <w:t xml:space="preserve"> </w:t>
-            </w:r>
-            <w:proofErr w:type="spellStart"/>
-            <w:r>
-              <w:rPr>
-                <w:rFonts w:ascii="Open Sans" w:hAnsi="Open Sans" w:cs="Open Sans"/>
-                <w:sz w:val="24"/>
-              </w:rPr>
-              <w:t>doen</w:t>
-            </w:r>
-            <w:proofErr w:type="spellEnd"/>
-          </w:p>
-          <w:p>
-            <w:pPr>
+              <w:t xml:space="preserve"> registration).</w:t>
+            </w:r>
+          </w:p>
+          <w:p>
+            <w:pPr>
+              <w:pStyle w:val="ListParagraph"/>
+              <w:numPr>
+                <w:ilvl w:val="0"/>
+                <w:numId w:val="4"/>
+              </w:numPr>
               <w:spacing w:after="0" w:line="240" w:lineRule="auto"/>
               <w:rPr>
                 <w:rFonts w:ascii="Open Sans" w:hAnsi="Open Sans" w:cs="Open Sans"/>
                 <w:sz w:val="24"/>
               </w:rPr>
             </w:pPr>
-          </w:p>
-          <w:p>
-            <w:pPr>
+            <w:r>
+              <w:rPr>
+                <w:rFonts w:ascii="Open Sans" w:hAnsi="Open Sans" w:cs="Open Sans"/>
+                <w:sz w:val="24"/>
+              </w:rPr>
+              <w:t xml:space="preserve">Opportunity to </w:t>
+            </w:r>
+            <w:r>
+              <w:rPr>
+                <w:rFonts w:ascii="Open Sans" w:hAnsi="Open Sans" w:cs="Open Sans"/>
+                <w:sz w:val="24"/>
+              </w:rPr>
+              <w:t>p</w:t>
+            </w:r>
+            <w:r>
+              <w:rPr>
+                <w:rFonts w:ascii="Open Sans" w:hAnsi="Open Sans" w:cs="Open Sans"/>
+                <w:sz w:val="24"/>
+              </w:rPr>
+              <w:t xml:space="preserve">ractice the guidance/supervision of </w:t>
+            </w:r>
+            <w:r>
+              <w:rPr>
+                <w:rFonts w:ascii="Open Sans" w:hAnsi="Open Sans" w:cs="Open Sans"/>
+                <w:sz w:val="24"/>
+              </w:rPr>
+              <w:t xml:space="preserve">a student-assistant </w:t>
+            </w:r>
+            <w:r>
+              <w:rPr>
+                <w:rFonts w:ascii="Open Sans" w:hAnsi="Open Sans" w:cs="Open Sans"/>
+                <w:sz w:val="24"/>
+              </w:rPr>
+              <w:t xml:space="preserve">in </w:t>
+            </w:r>
+            <w:r>
+              <w:rPr>
+                <w:rFonts w:ascii="Open Sans" w:hAnsi="Open Sans" w:cs="Open Sans"/>
+                <w:sz w:val="24"/>
+              </w:rPr>
+              <w:t>open science principles.</w:t>
+            </w:r>
+          </w:p>
+          <w:p>
+            <w:pPr>
+              <w:pStyle w:val="ListParagraph"/>
+              <w:numPr>
+                <w:ilvl w:val="0"/>
+                <w:numId w:val="4"/>
+              </w:numPr>
               <w:spacing w:after="0" w:line="240" w:lineRule="auto"/>
               <w:rPr>
                 <w:rFonts w:ascii="Open Sans" w:hAnsi="Open Sans" w:cs="Open Sans"/>
                 <w:sz w:val="24"/>
               </w:rPr>
             </w:pPr>
+            <w:r>
+              <w:rPr>
+                <w:rFonts w:ascii="Open Sans" w:hAnsi="Open Sans" w:cs="Open Sans"/>
+                <w:sz w:val="24"/>
+              </w:rPr>
+              <w:t>This project may become a showcase to encourage colleagues/applied researchers to use open science principles?</w:t>
+            </w:r>
           </w:p>
         </w:tc>
       </w:tr>
@@ -3458,23 +3627,32 @@
               <w:rPr>
                 <w:rFonts w:ascii="Open Sans" w:hAnsi="Open Sans" w:cs="Open Sans"/>
                 <w:sz w:val="24"/>
-              </w:rPr>
-            </w:pPr>
-            <w:proofErr w:type="spellStart"/>
-            <w:r>
-              <w:rPr>
-                <w:rFonts w:ascii="Open Sans" w:hAnsi="Open Sans" w:cs="Open Sans"/>
-                <w:sz w:val="24"/>
-              </w:rPr>
-              <w:t>Urenraming</w:t>
-            </w:r>
-            <w:proofErr w:type="spellEnd"/>
-            <w:r>
-              <w:rPr>
-                <w:rFonts w:ascii="Open Sans" w:hAnsi="Open Sans" w:cs="Open Sans"/>
-                <w:sz w:val="24"/>
-              </w:rPr>
-              <w:t xml:space="preserve"> maken</w:t>
+                <w:lang w:val="nl-NL"/>
+              </w:rPr>
+            </w:pPr>
+            <w:r>
+              <w:rPr>
+                <w:rFonts w:ascii="Open Sans" w:hAnsi="Open Sans" w:cs="Open Sans"/>
+                <w:sz w:val="24"/>
+                <w:lang w:val="nl-NL"/>
+              </w:rPr>
+              <w:t>Urenraming maken</w:t>
+            </w:r>
+            <w:r>
+              <w:rPr>
+                <w:rFonts w:ascii="Open Sans" w:hAnsi="Open Sans" w:cs="Open Sans"/>
+                <w:sz w:val="24"/>
+                <w:lang w:val="nl-NL"/>
+              </w:rPr>
+              <w:t xml:space="preserve"> (bijv. 307 uur S</w:t>
+            </w:r>
+            <w:r>
+              <w:rPr>
+                <w:rFonts w:ascii="Open Sans" w:hAnsi="Open Sans" w:cs="Open Sans"/>
+                <w:sz w:val="24"/>
+                <w:lang w:val="nl-NL"/>
+              </w:rPr>
+              <w:t>A was €8.000 bij SIG aanvraag)</w:t>
             </w:r>
           </w:p>
           <w:p>
@@ -3483,6 +3661,7 @@
               <w:rPr>
                 <w:rFonts w:ascii="Open Sans" w:hAnsi="Open Sans" w:cs="Open Sans"/>
                 <w:sz w:val="24"/>
+                <w:lang w:val="nl-NL"/>
               </w:rPr>
             </w:pPr>
           </w:p>
@@ -3495,6 +3674,7 @@
         <w:rPr>
           <w:rFonts w:ascii="Open Sans" w:hAnsi="Open Sans" w:cs="Open Sans"/>
           <w:sz w:val="24"/>
+          <w:lang w:val="nl-NL"/>
         </w:rPr>
       </w:pPr>
     </w:p>
@@ -3530,7 +3710,7 @@
         </w:rPr>
         <w:t xml:space="preserve">completed application form to </w:t>
       </w:r>
-      <w:hyperlink r:id="rId16" w:history="1">
+      <w:hyperlink r:id="rId19" w:history="1">
         <w:r>
           <w:rPr>
             <w:rStyle w:val="Hyperlink"/>
@@ -3607,7 +3787,7 @@
       </w:r>
     </w:p>
     <w:sectPr>
-      <w:headerReference w:type="default" r:id="rId17"/>
+      <w:headerReference w:type="default" r:id="rId20"/>
       <w:pgSz w:w="11906" w:h="16838"/>
       <w:pgMar w:top="1985" w:right="1440" w:bottom="1440" w:left="1440" w:header="708" w:footer="708" w:gutter="0"/>
       <w:cols w:space="708"/>
@@ -3615,6 +3795,78 @@
     </w:sectPr>
   </w:body>
 </w:document>
+</file>
+
+<file path=word/comments.xml><?xml version="1.0" encoding="utf-8"?>
+<w:comments xmlns:wpc="http://schemas.microsoft.com/office/word/2010/wordprocessingCanvas" xmlns:cx="http://schemas.microsoft.com/office/drawing/2014/chartex" xmlns:cx1="http://schemas.microsoft.com/office/drawing/2015/9/8/chartex" xmlns:cx2="http://schemas.microsoft.com/office/drawing/2015/10/21/chartex" xmlns:cx3="http://schemas.microsoft.com/office/drawing/2016/5/9/chartex" xmlns:cx4="http://schemas.microsoft.com/office/drawing/2016/5/10/chartex" xmlns:cx5="http://schemas.microsoft.com/office/drawing/2016/5/11/chartex" xmlns:cx6="http://schemas.microsoft.com/office/drawing/2016/5/12/chartex" xmlns:cx7="http://schemas.microsoft.com/office/drawing/2016/5/13/chartex" xmlns:cx8="http://schemas.microsoft.com/office/drawing/2016/5/14/chartex" xmlns:mc="http://schemas.openxmlformats.org/markup-compatibility/2006" xmlns:aink="http://schemas.microsoft.com/office/drawing/2016/ink" xmlns:am3d="http://schemas.microsoft.com/office/drawing/2017/model3d" xmlns:o="urn:schemas-microsoft-com:office:office" xmlns:r="http://schemas.openxmlformats.org/officeDocument/2006/relationships" xmlns:m="http://schemas.openxmlformats.org/officeDocument/2006/math" xmlns:v="urn:schemas-microsoft-com:vml" xmlns:wp14="http://schemas.microsoft.com/office/word/2010/wordprocessingDrawing" xmlns:wp="http://schemas.openxmlformats.org/drawingml/2006/wordprocessingDrawing" xmlns:w10="urn:schemas-microsoft-com:office:word" xmlns:w="http://schemas.openxmlformats.org/wordprocessingml/2006/main" xmlns:w14="http://schemas.microsoft.com/office/word/2010/wordml" xmlns:w15="http://schemas.microsoft.com/office/word/2012/wordml" xmlns:w16cex="http://schemas.microsoft.com/office/word/2018/wordml/cex" xmlns:w16cid="http://schemas.microsoft.com/office/word/2016/wordml/cid" xmlns:w16="http://schemas.microsoft.com/office/word/2018/wordml" xmlns:w16sdtdh="http://schemas.microsoft.com/office/word/2020/wordml/sdtdatahash" xmlns:w16se="http://schemas.microsoft.com/office/word/2015/wordml/symex" xmlns:wpg="http://schemas.microsoft.com/office/word/2010/wordprocessingGroup" xmlns:wpi="http://schemas.microsoft.com/office/word/2010/wordprocessingInk" xmlns:wne="http://schemas.microsoft.com/office/word/2006/wordml" xmlns:wps="http://schemas.microsoft.com/office/word/2010/wordprocessingShape" mc:Ignorable="w14 w15 w16se w16cid w16 w16cex w16sdtdh wp14">
+  <w:comment w:id="0" w:author="Author" w:initials="A">
+    <w:p>
+      <w:pPr>
+        <w:pStyle w:val="CommentText"/>
+      </w:pPr>
+      <w:r>
+        <w:rPr>
+          <w:rStyle w:val="CommentReference"/>
+        </w:rPr>
+        <w:annotationRef/>
+      </w:r>
+      <w:r>
+        <w:t>Text does not perfectly match target audience. It’ll be on the Open Science UU page. Let’s focus on that a bit more!</w:t>
+      </w:r>
+    </w:p>
+  </w:comment>
+  <w:comment w:id="1" w:author="Author" w:initials="A">
+    <w:p>
+      <w:pPr>
+        <w:pStyle w:val="CommentText"/>
+      </w:pPr>
+      <w:r>
+        <w:rPr>
+          <w:rStyle w:val="CommentReference"/>
+        </w:rPr>
+        <w:annotationRef/>
+      </w:r>
+      <w:r>
+        <w:t xml:space="preserve">We could already implement a first step for a Missing Data appendix! Makes it much broader and not even much more work for us </w:t>
+      </w:r>
+      <w:r>
+        <w:rPr>
+          <mc:AlternateContent>
+            <mc:Choice Requires="w16se"/>
+            <mc:Fallback>
+              <w:rFonts w:ascii="Segoe UI Emoji" w:eastAsia="Segoe UI Emoji" w:hAnsi="Segoe UI Emoji" w:cs="Segoe UI Emoji"/>
+            </mc:Fallback>
+          </mc:AlternateContent>
+        </w:rPr>
+        <mc:AlternateContent>
+          <mc:Choice Requires="w16se">
+            <w16se:symEx w16se:font="Segoe UI Emoji" w16se:char="1F60A"/>
+          </mc:Choice>
+          <mc:Fallback>
+            <w:t>😊</w:t>
+          </mc:Fallback>
+        </mc:AlternateContent>
+      </w:r>
+      <w:r>
+        <w:t xml:space="preserve"> </w:t>
+      </w:r>
+    </w:p>
+  </w:comment>
+</w:comments>
+</file>
+
+<file path=word/commentsExtended.xml><?xml version="1.0" encoding="utf-8"?>
+<w15:commentsEx xmlns:wpc="http://schemas.microsoft.com/office/word/2010/wordprocessingCanvas" xmlns:cx="http://schemas.microsoft.com/office/drawing/2014/chartex" xmlns:cx1="http://schemas.microsoft.com/office/drawing/2015/9/8/chartex" xmlns:cx2="http://schemas.microsoft.com/office/drawing/2015/10/21/chartex" xmlns:cx3="http://schemas.microsoft.com/office/drawing/2016/5/9/chartex" xmlns:cx4="http://schemas.microsoft.com/office/drawing/2016/5/10/chartex" xmlns:cx5="http://schemas.microsoft.com/office/drawing/2016/5/11/chartex" xmlns:cx6="http://schemas.microsoft.com/office/drawing/2016/5/12/chartex" xmlns:cx7="http://schemas.microsoft.com/office/drawing/2016/5/13/chartex" xmlns:cx8="http://schemas.microsoft.com/office/drawing/2016/5/14/chartex" xmlns:mc="http://schemas.openxmlformats.org/markup-compatibility/2006" xmlns:aink="http://schemas.microsoft.com/office/drawing/2016/ink" xmlns:am3d="http://schemas.microsoft.com/office/drawing/2017/model3d" xmlns:o="urn:schemas-microsoft-com:office:office" xmlns:r="http://schemas.openxmlformats.org/officeDocument/2006/relationships" xmlns:m="http://schemas.openxmlformats.org/officeDocument/2006/math" xmlns:v="urn:schemas-microsoft-com:vml" xmlns:wp14="http://schemas.microsoft.com/office/word/2010/wordprocessingDrawing" xmlns:wp="http://schemas.openxmlformats.org/drawingml/2006/wordprocessingDrawing" xmlns:w10="urn:schemas-microsoft-com:office:word" xmlns:w="http://schemas.openxmlformats.org/wordprocessingml/2006/main" xmlns:w14="http://schemas.microsoft.com/office/word/2010/wordml" xmlns:w15="http://schemas.microsoft.com/office/word/2012/wordml" xmlns:w16cex="http://schemas.microsoft.com/office/word/2018/wordml/cex" xmlns:w16cid="http://schemas.microsoft.com/office/word/2016/wordml/cid" xmlns:w16="http://schemas.microsoft.com/office/word/2018/wordml" xmlns:w16sdtdh="http://schemas.microsoft.com/office/word/2020/wordml/sdtdatahash" xmlns:w16se="http://schemas.microsoft.com/office/word/2015/wordml/symex" xmlns:wpg="http://schemas.microsoft.com/office/word/2010/wordprocessingGroup" xmlns:wpi="http://schemas.microsoft.com/office/word/2010/wordprocessingInk" xmlns:wne="http://schemas.microsoft.com/office/word/2006/wordml" xmlns:wps="http://schemas.microsoft.com/office/word/2010/wordprocessingShape" mc:Ignorable="w14 w15 w16se w16cid w16 w16cex w16sdtdh wp14">
+  <w15:commentEx w15:paraId="519ECD9B" w15:done="0"/>
+  <w15:commentEx w15:paraId="17E31DB7" w15:paraIdParent="519ECD9B" w15:done="0"/>
+</w15:commentsEx>
+</file>
+
+<file path=word/commentsIds.xml><?xml version="1.0" encoding="utf-8"?>
+<w16cid:commentsIds xmlns:wpc="http://schemas.microsoft.com/office/word/2010/wordprocessingCanvas" xmlns:cx="http://schemas.microsoft.com/office/drawing/2014/chartex" xmlns:cx1="http://schemas.microsoft.com/office/drawing/2015/9/8/chartex" xmlns:cx2="http://schemas.microsoft.com/office/drawing/2015/10/21/chartex" xmlns:cx3="http://schemas.microsoft.com/office/drawing/2016/5/9/chartex" xmlns:cx4="http://schemas.microsoft.com/office/drawing/2016/5/10/chartex" xmlns:cx5="http://schemas.microsoft.com/office/drawing/2016/5/11/chartex" xmlns:cx6="http://schemas.microsoft.com/office/drawing/2016/5/12/chartex" xmlns:cx7="http://schemas.microsoft.com/office/drawing/2016/5/13/chartex" xmlns:cx8="http://schemas.microsoft.com/office/drawing/2016/5/14/chartex" xmlns:mc="http://schemas.openxmlformats.org/markup-compatibility/2006" xmlns:aink="http://schemas.microsoft.com/office/drawing/2016/ink" xmlns:am3d="http://schemas.microsoft.com/office/drawing/2017/model3d" xmlns:o="urn:schemas-microsoft-com:office:office" xmlns:r="http://schemas.openxmlformats.org/officeDocument/2006/relationships" xmlns:m="http://schemas.openxmlformats.org/officeDocument/2006/math" xmlns:v="urn:schemas-microsoft-com:vml" xmlns:wp14="http://schemas.microsoft.com/office/word/2010/wordprocessingDrawing" xmlns:wp="http://schemas.openxmlformats.org/drawingml/2006/wordprocessingDrawing" xmlns:w10="urn:schemas-microsoft-com:office:word" xmlns:w="http://schemas.openxmlformats.org/wordprocessingml/2006/main" xmlns:w14="http://schemas.microsoft.com/office/word/2010/wordml" xmlns:w15="http://schemas.microsoft.com/office/word/2012/wordml" xmlns:w16cex="http://schemas.microsoft.com/office/word/2018/wordml/cex" xmlns:w16cid="http://schemas.microsoft.com/office/word/2016/wordml/cid" xmlns:w16="http://schemas.microsoft.com/office/word/2018/wordml" xmlns:w16sdtdh="http://schemas.microsoft.com/office/word/2020/wordml/sdtdatahash" xmlns:w16se="http://schemas.microsoft.com/office/word/2015/wordml/symex" xmlns:wpg="http://schemas.microsoft.com/office/word/2010/wordprocessingGroup" xmlns:wpi="http://schemas.microsoft.com/office/word/2010/wordprocessingInk" xmlns:wne="http://schemas.microsoft.com/office/word/2006/wordml" xmlns:wps="http://schemas.microsoft.com/office/word/2010/wordprocessingShape" mc:Ignorable="w14 w15 w16se w16cid w16 w16cex w16sdtdh wp14">
+  <w16cid:commentId w16cid:paraId="519ECD9B" w16cid:durableId="2628BE4C"/>
+  <w16cid:commentId w16cid:paraId="17E31DB7" w16cid:durableId="2628BF3F"/>
+</w16cid:commentsIds>
 </file>
 
 <file path=word/endnotes.xml><?xml version="1.0" encoding="utf-8"?>
@@ -5190,7 +5442,27 @@
 </file>
 
 <file path=customXml/item1.xml><?xml version="1.0" encoding="utf-8"?>
-<b:Sources xmlns:b="http://schemas.openxmlformats.org/officeDocument/2006/bibliography" xmlns="http://schemas.openxmlformats.org/officeDocument/2006/bibliography" SelectedStyle="\APA.XSL" StyleName="APA"/>
+<p:properties xmlns:p="http://schemas.microsoft.com/office/2006/metadata/properties" xmlns:xsi="http://www.w3.org/2001/XMLSchema-instance" xmlns:pc="http://schemas.microsoft.com/office/infopath/2007/PartnerControls">
+  <documentManagement>
+    <SharedWithUsers xmlns="5ff79900-b421-4e31-b6ec-d4d018034746">
+      <UserInfo>
+        <DisplayName>Peijster, T.A. (Tom)</DisplayName>
+        <AccountId>37</AccountId>
+        <AccountType/>
+      </UserInfo>
+      <UserInfo>
+        <DisplayName>Thoen, M.M. (Miranda)</DisplayName>
+        <AccountId>119</AccountId>
+        <AccountType/>
+      </UserInfo>
+      <UserInfo>
+        <DisplayName>Boer, F.C.N.M. den (Femke)</DisplayName>
+        <AccountId>99</AccountId>
+        <AccountType/>
+      </UserInfo>
+    </SharedWithUsers>
+  </documentManagement>
+</p:properties>
 </file>
 
 <file path=customXml/item2.xml><?xml version="1.0" encoding="utf-8"?>
@@ -5399,27 +5671,7 @@
 </file>
 
 <file path=customXml/item3.xml><?xml version="1.0" encoding="utf-8"?>
-<p:properties xmlns:p="http://schemas.microsoft.com/office/2006/metadata/properties" xmlns:xsi="http://www.w3.org/2001/XMLSchema-instance" xmlns:pc="http://schemas.microsoft.com/office/infopath/2007/PartnerControls">
-  <documentManagement>
-    <SharedWithUsers xmlns="5ff79900-b421-4e31-b6ec-d4d018034746">
-      <UserInfo>
-        <DisplayName>Peijster, T.A. (Tom)</DisplayName>
-        <AccountId>37</AccountId>
-        <AccountType/>
-      </UserInfo>
-      <UserInfo>
-        <DisplayName>Thoen, M.M. (Miranda)</DisplayName>
-        <AccountId>119</AccountId>
-        <AccountType/>
-      </UserInfo>
-      <UserInfo>
-        <DisplayName>Boer, F.C.N.M. den (Femke)</DisplayName>
-        <AccountId>99</AccountId>
-        <AccountType/>
-      </UserInfo>
-    </SharedWithUsers>
-  </documentManagement>
-</p:properties>
+<b:Sources xmlns:b="http://schemas.openxmlformats.org/officeDocument/2006/bibliography" xmlns="http://schemas.openxmlformats.org/officeDocument/2006/bibliography" SelectedStyle="\APA.XSL" StyleName="APA"/>
 </file>
 
 <file path=customXml/item4.xml><?xml version="1.0" encoding="utf-8"?>
@@ -5432,9 +5684,11 @@
 </file>
 
 <file path=customXml/itemProps1.xml><?xml version="1.0" encoding="utf-8"?>
-<ds:datastoreItem xmlns:ds="http://schemas.openxmlformats.org/officeDocument/2006/customXml" ds:itemID="{EA2C884A-A446-47BB-B311-7709459DDF00}">
+<ds:datastoreItem xmlns:ds="http://schemas.openxmlformats.org/officeDocument/2006/customXml" ds:itemID="{68960A3B-0BFC-4A08-9B5B-4602D973B72E}">
   <ds:schemaRefs>
-    <ds:schemaRef ds:uri="http://schemas.openxmlformats.org/officeDocument/2006/bibliography"/>
+    <ds:schemaRef ds:uri="http://schemas.microsoft.com/office/2006/metadata/properties"/>
+    <ds:schemaRef ds:uri="http://schemas.microsoft.com/office/infopath/2007/PartnerControls"/>
+    <ds:schemaRef ds:uri="5ff79900-b421-4e31-b6ec-d4d018034746"/>
   </ds:schemaRefs>
 </ds:datastoreItem>
 </file>
@@ -5459,11 +5713,9 @@
 </file>
 
 <file path=customXml/itemProps3.xml><?xml version="1.0" encoding="utf-8"?>
-<ds:datastoreItem xmlns:ds="http://schemas.openxmlformats.org/officeDocument/2006/customXml" ds:itemID="{68960A3B-0BFC-4A08-9B5B-4602D973B72E}">
+<ds:datastoreItem xmlns:ds="http://schemas.openxmlformats.org/officeDocument/2006/customXml" ds:itemID="{EA2C884A-A446-47BB-B311-7709459DDF00}">
   <ds:schemaRefs>
-    <ds:schemaRef ds:uri="http://schemas.microsoft.com/office/2006/metadata/properties"/>
-    <ds:schemaRef ds:uri="http://schemas.microsoft.com/office/infopath/2007/PartnerControls"/>
-    <ds:schemaRef ds:uri="5ff79900-b421-4e31-b6ec-d4d018034746"/>
+    <ds:schemaRef ds:uri="http://schemas.openxmlformats.org/officeDocument/2006/bibliography"/>
   </ds:schemaRefs>
 </ds:datastoreItem>
 </file>

</xml_diff>

<commit_message>
Add suggestion for elevator pitch
</commit_message>
<xml_diff>
--- a/application-form-for-Open-Science-Fund-final copy.docx
+++ b/application-form-for-Open-Science-Fund-final copy.docx
@@ -1208,11 +1208,6 @@
             <w:gridSpan w:val="3"/>
           </w:tcPr>
           <w:p>
-            <w:pPr>
-              <w:rPr>
-                <w:lang/>
-              </w:rPr>
-            </w:pPr>
             <w:r>
               <w:rPr>
                 <w:rFonts w:ascii="Segoe UI" w:hAnsi="Segoe UI" w:cs="Segoe UI"/>
@@ -1227,7 +1222,6 @@
               <w:rPr>
                 <w:rFonts w:ascii="Open Sans" w:hAnsi="Open Sans" w:cs="Open Sans"/>
                 <w:sz w:val="24"/>
-                <w:lang/>
               </w:rPr>
             </w:pPr>
           </w:p>
@@ -1609,9 +1603,9 @@
             <w:pPr>
               <w:spacing w:after="0" w:line="240" w:lineRule="auto"/>
               <w:rPr>
-                <w:rFonts w:ascii="Open Sans" w:hAnsi="Open Sans" w:cs="Open Sans"/>
-                <w:sz w:val="24"/>
-                <w:lang/>
+                <w:rFonts w:ascii="Segoe UI" w:hAnsi="Segoe UI" w:cs="Segoe UI"/>
+                <w:color w:val="24292F"/>
+                <w:shd w:val="clear" w:color="auto" w:fill="FFFFFF"/>
               </w:rPr>
             </w:pPr>
             <w:r>
@@ -1621,6 +1615,153 @@
                 <w:shd w:val="clear" w:color="auto" w:fill="FFFFFF"/>
               </w:rPr>
               <w:t>Imputation has become the backbone of contemporary incomplete data analysis. In imputation, algorithms are used to effectively replace missing values with data that could have been. The proper evaluation of the used imputation procedure is always omitted from scientific manuscripts, as it would take up too much space. This leads to a sub-optimal science and poses challenges for authors, reviewers, publishers and readers. We implement a method that standardizes the necessary evaluations by automatically generating a report for a given analysis model. The resulting report can be added as a supplement to any manuscript wherein imputation has been used.</w:t>
+            </w:r>
+          </w:p>
+          <w:p>
+            <w:pPr>
+              <w:spacing w:after="0" w:line="240" w:lineRule="auto"/>
+              <w:rPr>
+                <w:rFonts w:ascii="Segoe UI" w:hAnsi="Segoe UI" w:cs="Segoe UI"/>
+                <w:color w:val="24292F"/>
+                <w:shd w:val="clear" w:color="auto" w:fill="FFFFFF"/>
+              </w:rPr>
+            </w:pPr>
+          </w:p>
+          <w:p>
+            <w:pPr>
+              <w:spacing w:after="0" w:line="240" w:lineRule="auto"/>
+              <w:rPr>
+                <w:rFonts w:ascii="Segoe UI" w:hAnsi="Segoe UI" w:cs="Segoe UI"/>
+                <w:color w:val="24292F"/>
+                <w:shd w:val="clear" w:color="auto" w:fill="FFFFFF"/>
+              </w:rPr>
+            </w:pPr>
+            <w:r>
+              <w:rPr>
+                <w:rFonts w:ascii="Segoe UI" w:hAnsi="Segoe UI" w:cs="Segoe UI"/>
+                <w:color w:val="24292F"/>
+                <w:shd w:val="clear" w:color="auto" w:fill="FFFFFF"/>
+              </w:rPr>
+              <w:t xml:space="preserve">Suggestion: </w:t>
+            </w:r>
+          </w:p>
+          <w:p>
+            <w:pPr>
+              <w:pStyle w:val="ListParagraph"/>
+              <w:numPr>
+                <w:ilvl w:val="0"/>
+                <w:numId w:val="5"/>
+              </w:numPr>
+              <w:spacing w:after="0" w:line="240" w:lineRule="auto"/>
+              <w:rPr>
+                <w:rFonts w:ascii="Open Sans" w:hAnsi="Open Sans" w:cs="Open Sans"/>
+                <w:sz w:val="24"/>
+              </w:rPr>
+            </w:pPr>
+            <w:r>
+              <w:rPr>
+                <w:rFonts w:ascii="Open Sans" w:hAnsi="Open Sans" w:cs="Open Sans"/>
+                <w:sz w:val="24"/>
+              </w:rPr>
+              <w:t>Increasingly many scientists want to be open in reporting their data analyses, to facilitate reproduction and replication of their work</w:t>
+            </w:r>
+            <w:r>
+              <w:rPr>
+                <w:rFonts w:ascii="Open Sans" w:hAnsi="Open Sans" w:cs="Open Sans"/>
+                <w:sz w:val="24"/>
+              </w:rPr>
+              <w:t xml:space="preserve"> (yay open science!)</w:t>
+            </w:r>
+            <w:r>
+              <w:rPr>
+                <w:rFonts w:ascii="Open Sans" w:hAnsi="Open Sans" w:cs="Open Sans"/>
+                <w:sz w:val="24"/>
+              </w:rPr>
+              <w:t>.</w:t>
+            </w:r>
+          </w:p>
+          <w:p>
+            <w:pPr>
+              <w:pStyle w:val="ListParagraph"/>
+              <w:numPr>
+                <w:ilvl w:val="0"/>
+                <w:numId w:val="5"/>
+              </w:numPr>
+              <w:spacing w:after="0" w:line="240" w:lineRule="auto"/>
+              <w:rPr>
+                <w:rFonts w:ascii="Open Sans" w:hAnsi="Open Sans" w:cs="Open Sans"/>
+                <w:sz w:val="24"/>
+              </w:rPr>
+            </w:pPr>
+            <w:r>
+              <w:rPr>
+                <w:rFonts w:ascii="Open Sans" w:hAnsi="Open Sans" w:cs="Open Sans"/>
+                <w:sz w:val="24"/>
+              </w:rPr>
+              <w:t>Even though analyses are reported more often, data wrangling is often omitted from manuscripts.</w:t>
+            </w:r>
+            <w:r>
+              <w:rPr>
+                <w:rFonts w:ascii="Open Sans" w:hAnsi="Open Sans" w:cs="Open Sans"/>
+                <w:sz w:val="24"/>
+              </w:rPr>
+              <w:t xml:space="preserve"> E.g., m</w:t>
+            </w:r>
+            <w:r>
+              <w:rPr>
+                <w:rFonts w:ascii="Open Sans" w:hAnsi="Open Sans" w:cs="Open Sans"/>
+                <w:sz w:val="24"/>
+              </w:rPr>
+              <w:t>issing data is ubiquitous</w:t>
+            </w:r>
+            <w:r>
+              <w:rPr>
+                <w:rFonts w:ascii="Open Sans" w:hAnsi="Open Sans" w:cs="Open Sans"/>
+                <w:sz w:val="24"/>
+              </w:rPr>
+              <w:t xml:space="preserve"> and can have far-reaching effects.</w:t>
+            </w:r>
+          </w:p>
+          <w:p>
+            <w:pPr>
+              <w:pStyle w:val="ListParagraph"/>
+              <w:numPr>
+                <w:ilvl w:val="0"/>
+                <w:numId w:val="5"/>
+              </w:numPr>
+              <w:spacing w:after="0" w:line="240" w:lineRule="auto"/>
+              <w:rPr>
+                <w:rFonts w:ascii="Open Sans" w:hAnsi="Open Sans" w:cs="Open Sans"/>
+                <w:sz w:val="24"/>
+              </w:rPr>
+            </w:pPr>
+            <w:r>
+              <w:rPr>
+                <w:rFonts w:ascii="Open Sans" w:hAnsi="Open Sans" w:cs="Open Sans"/>
+                <w:sz w:val="24"/>
+              </w:rPr>
+              <w:t>Not everyone has the experience/resources/time to report their missing data handling strategy properly.</w:t>
+            </w:r>
+          </w:p>
+          <w:p>
+            <w:pPr>
+              <w:pStyle w:val="ListParagraph"/>
+              <w:numPr>
+                <w:ilvl w:val="0"/>
+                <w:numId w:val="5"/>
+              </w:numPr>
+              <w:spacing w:after="0" w:line="240" w:lineRule="auto"/>
+              <w:rPr>
+                <w:rFonts w:ascii="Open Sans" w:hAnsi="Open Sans" w:cs="Open Sans"/>
+                <w:sz w:val="24"/>
+              </w:rPr>
+            </w:pPr>
+            <w:r>
+              <w:rPr>
+                <w:rFonts w:ascii="Open Sans" w:hAnsi="Open Sans" w:cs="Open Sans"/>
+                <w:sz w:val="24"/>
+              </w:rPr>
+              <w:t>We want to solve this problem with automated report generation for incomplete data analysis.</w:t>
             </w:r>
           </w:p>
         </w:tc>
@@ -2518,7 +2659,6 @@
               <w:rPr>
                 <w:rFonts w:ascii="Open Sans" w:hAnsi="Open Sans" w:cs="Open Sans"/>
                 <w:sz w:val="24"/>
-                <w:lang/>
               </w:rPr>
             </w:pPr>
             <w:r>
@@ -2536,7 +2676,6 @@
               <w:rPr>
                 <w:rFonts w:ascii="Open Sans" w:hAnsi="Open Sans" w:cs="Open Sans"/>
                 <w:sz w:val="24"/>
-                <w:lang/>
               </w:rPr>
             </w:pPr>
           </w:p>
@@ -3469,14 +3608,7 @@
                 <w:rFonts w:ascii="Open Sans" w:hAnsi="Open Sans" w:cs="Open Sans"/>
                 <w:sz w:val="24"/>
               </w:rPr>
-              <w:t xml:space="preserve">a student-assistant </w:t>
-            </w:r>
-            <w:r>
-              <w:rPr>
-                <w:rFonts w:ascii="Open Sans" w:hAnsi="Open Sans" w:cs="Open Sans"/>
-                <w:sz w:val="24"/>
-              </w:rPr>
-              <w:t xml:space="preserve">in </w:t>
+              <w:t xml:space="preserve">a student-assistant in </w:t>
             </w:r>
             <w:r>
               <w:rPr>
@@ -4122,6 +4254,120 @@
     </w:lvl>
   </w:abstractNum>
   <w:abstractNum w:abstractNumId="1" w15:restartNumberingAfterBreak="0">
+    <w:nsid w:val="221C5535"/>
+    <w:multiLevelType w:val="hybridMultilevel"/>
+    <w:tmpl w:val="BE94CB6C"/>
+    <w:lvl w:ilvl="0" w:tplc="FFCCEB26">
+      <w:numFmt w:val="bullet"/>
+      <w:lvlText w:val="-"/>
+      <w:lvlJc w:val="left"/>
+      <w:pPr>
+        <w:ind w:left="720" w:hanging="360"/>
+      </w:pPr>
+      <w:rPr>
+        <w:rFonts w:ascii="Segoe UI" w:eastAsiaTheme="minorHAnsi" w:hAnsi="Segoe UI" w:cs="Segoe UI" w:hint="default"/>
+        <w:color w:val="24292F"/>
+        <w:sz w:val="22"/>
+      </w:rPr>
+    </w:lvl>
+    <w:lvl w:ilvl="1" w:tplc="04130003" w:tentative="1">
+      <w:start w:val="1"/>
+      <w:numFmt w:val="bullet"/>
+      <w:lvlText w:val="o"/>
+      <w:lvlJc w:val="left"/>
+      <w:pPr>
+        <w:ind w:left="1440" w:hanging="360"/>
+      </w:pPr>
+      <w:rPr>
+        <w:rFonts w:ascii="Courier New" w:hAnsi="Courier New" w:cs="Courier New" w:hint="default"/>
+      </w:rPr>
+    </w:lvl>
+    <w:lvl w:ilvl="2" w:tplc="04130005" w:tentative="1">
+      <w:start w:val="1"/>
+      <w:numFmt w:val="bullet"/>
+      <w:lvlText w:val=""/>
+      <w:lvlJc w:val="left"/>
+      <w:pPr>
+        <w:ind w:left="2160" w:hanging="360"/>
+      </w:pPr>
+      <w:rPr>
+        <w:rFonts w:ascii="Wingdings" w:hAnsi="Wingdings" w:hint="default"/>
+      </w:rPr>
+    </w:lvl>
+    <w:lvl w:ilvl="3" w:tplc="04130001" w:tentative="1">
+      <w:start w:val="1"/>
+      <w:numFmt w:val="bullet"/>
+      <w:lvlText w:val=""/>
+      <w:lvlJc w:val="left"/>
+      <w:pPr>
+        <w:ind w:left="2880" w:hanging="360"/>
+      </w:pPr>
+      <w:rPr>
+        <w:rFonts w:ascii="Symbol" w:hAnsi="Symbol" w:hint="default"/>
+      </w:rPr>
+    </w:lvl>
+    <w:lvl w:ilvl="4" w:tplc="04130003" w:tentative="1">
+      <w:start w:val="1"/>
+      <w:numFmt w:val="bullet"/>
+      <w:lvlText w:val="o"/>
+      <w:lvlJc w:val="left"/>
+      <w:pPr>
+        <w:ind w:left="3600" w:hanging="360"/>
+      </w:pPr>
+      <w:rPr>
+        <w:rFonts w:ascii="Courier New" w:hAnsi="Courier New" w:cs="Courier New" w:hint="default"/>
+      </w:rPr>
+    </w:lvl>
+    <w:lvl w:ilvl="5" w:tplc="04130005" w:tentative="1">
+      <w:start w:val="1"/>
+      <w:numFmt w:val="bullet"/>
+      <w:lvlText w:val=""/>
+      <w:lvlJc w:val="left"/>
+      <w:pPr>
+        <w:ind w:left="4320" w:hanging="360"/>
+      </w:pPr>
+      <w:rPr>
+        <w:rFonts w:ascii="Wingdings" w:hAnsi="Wingdings" w:hint="default"/>
+      </w:rPr>
+    </w:lvl>
+    <w:lvl w:ilvl="6" w:tplc="04130001" w:tentative="1">
+      <w:start w:val="1"/>
+      <w:numFmt w:val="bullet"/>
+      <w:lvlText w:val=""/>
+      <w:lvlJc w:val="left"/>
+      <w:pPr>
+        <w:ind w:left="5040" w:hanging="360"/>
+      </w:pPr>
+      <w:rPr>
+        <w:rFonts w:ascii="Symbol" w:hAnsi="Symbol" w:hint="default"/>
+      </w:rPr>
+    </w:lvl>
+    <w:lvl w:ilvl="7" w:tplc="04130003" w:tentative="1">
+      <w:start w:val="1"/>
+      <w:numFmt w:val="bullet"/>
+      <w:lvlText w:val="o"/>
+      <w:lvlJc w:val="left"/>
+      <w:pPr>
+        <w:ind w:left="5760" w:hanging="360"/>
+      </w:pPr>
+      <w:rPr>
+        <w:rFonts w:ascii="Courier New" w:hAnsi="Courier New" w:cs="Courier New" w:hint="default"/>
+      </w:rPr>
+    </w:lvl>
+    <w:lvl w:ilvl="8" w:tplc="04130005" w:tentative="1">
+      <w:start w:val="1"/>
+      <w:numFmt w:val="bullet"/>
+      <w:lvlText w:val=""/>
+      <w:lvlJc w:val="left"/>
+      <w:pPr>
+        <w:ind w:left="6480" w:hanging="360"/>
+      </w:pPr>
+      <w:rPr>
+        <w:rFonts w:ascii="Wingdings" w:hAnsi="Wingdings" w:hint="default"/>
+      </w:rPr>
+    </w:lvl>
+  </w:abstractNum>
+  <w:abstractNum w:abstractNumId="2" w15:restartNumberingAfterBreak="0">
     <w:nsid w:val="3A2C6C5F"/>
     <w:multiLevelType w:val="hybridMultilevel"/>
     <w:tmpl w:val="6C44FA96"/>
@@ -4234,7 +4480,7 @@
       </w:rPr>
     </w:lvl>
   </w:abstractNum>
-  <w:abstractNum w:abstractNumId="2" w15:restartNumberingAfterBreak="0">
+  <w:abstractNum w:abstractNumId="3" w15:restartNumberingAfterBreak="0">
     <w:nsid w:val="3B1C4E03"/>
     <w:multiLevelType w:val="hybridMultilevel"/>
     <w:tmpl w:val="08FE492E"/>
@@ -4347,7 +4593,7 @@
       </w:rPr>
     </w:lvl>
   </w:abstractNum>
-  <w:abstractNum w:abstractNumId="3" w15:restartNumberingAfterBreak="0">
+  <w:abstractNum w:abstractNumId="4" w15:restartNumberingAfterBreak="0">
     <w:nsid w:val="4C244028"/>
     <w:multiLevelType w:val="hybridMultilevel"/>
     <w:tmpl w:val="E6142BE8"/>
@@ -4464,12 +4710,15 @@
     <w:abstractNumId w:val="0"/>
   </w:num>
   <w:num w:numId="2">
+    <w:abstractNumId w:val="4"/>
+  </w:num>
+  <w:num w:numId="3">
     <w:abstractNumId w:val="3"/>
   </w:num>
-  <w:num w:numId="3">
+  <w:num w:numId="4">
     <w:abstractNumId w:val="2"/>
   </w:num>
-  <w:num w:numId="4">
+  <w:num w:numId="5">
     <w:abstractNumId w:val="1"/>
   </w:num>
 </w:numbering>
@@ -5442,27 +5691,7 @@
 </file>
 
 <file path=customXml/item1.xml><?xml version="1.0" encoding="utf-8"?>
-<p:properties xmlns:p="http://schemas.microsoft.com/office/2006/metadata/properties" xmlns:xsi="http://www.w3.org/2001/XMLSchema-instance" xmlns:pc="http://schemas.microsoft.com/office/infopath/2007/PartnerControls">
-  <documentManagement>
-    <SharedWithUsers xmlns="5ff79900-b421-4e31-b6ec-d4d018034746">
-      <UserInfo>
-        <DisplayName>Peijster, T.A. (Tom)</DisplayName>
-        <AccountId>37</AccountId>
-        <AccountType/>
-      </UserInfo>
-      <UserInfo>
-        <DisplayName>Thoen, M.M. (Miranda)</DisplayName>
-        <AccountId>119</AccountId>
-        <AccountType/>
-      </UserInfo>
-      <UserInfo>
-        <DisplayName>Boer, F.C.N.M. den (Femke)</DisplayName>
-        <AccountId>99</AccountId>
-        <AccountType/>
-      </UserInfo>
-    </SharedWithUsers>
-  </documentManagement>
-</p:properties>
+<b:Sources xmlns:b="http://schemas.openxmlformats.org/officeDocument/2006/bibliography" xmlns="http://schemas.openxmlformats.org/officeDocument/2006/bibliography" SelectedStyle="\APA.XSL" StyleName="APA"/>
 </file>
 
 <file path=customXml/item2.xml><?xml version="1.0" encoding="utf-8"?>
@@ -5671,7 +5900,27 @@
 </file>
 
 <file path=customXml/item3.xml><?xml version="1.0" encoding="utf-8"?>
-<b:Sources xmlns:b="http://schemas.openxmlformats.org/officeDocument/2006/bibliography" xmlns="http://schemas.openxmlformats.org/officeDocument/2006/bibliography" SelectedStyle="\APA.XSL" StyleName="APA"/>
+<p:properties xmlns:p="http://schemas.microsoft.com/office/2006/metadata/properties" xmlns:xsi="http://www.w3.org/2001/XMLSchema-instance" xmlns:pc="http://schemas.microsoft.com/office/infopath/2007/PartnerControls">
+  <documentManagement>
+    <SharedWithUsers xmlns="5ff79900-b421-4e31-b6ec-d4d018034746">
+      <UserInfo>
+        <DisplayName>Peijster, T.A. (Tom)</DisplayName>
+        <AccountId>37</AccountId>
+        <AccountType/>
+      </UserInfo>
+      <UserInfo>
+        <DisplayName>Thoen, M.M. (Miranda)</DisplayName>
+        <AccountId>119</AccountId>
+        <AccountType/>
+      </UserInfo>
+      <UserInfo>
+        <DisplayName>Boer, F.C.N.M. den (Femke)</DisplayName>
+        <AccountId>99</AccountId>
+        <AccountType/>
+      </UserInfo>
+    </SharedWithUsers>
+  </documentManagement>
+</p:properties>
 </file>
 
 <file path=customXml/item4.xml><?xml version="1.0" encoding="utf-8"?>
@@ -5684,11 +5933,9 @@
 </file>
 
 <file path=customXml/itemProps1.xml><?xml version="1.0" encoding="utf-8"?>
-<ds:datastoreItem xmlns:ds="http://schemas.openxmlformats.org/officeDocument/2006/customXml" ds:itemID="{68960A3B-0BFC-4A08-9B5B-4602D973B72E}">
+<ds:datastoreItem xmlns:ds="http://schemas.openxmlformats.org/officeDocument/2006/customXml" ds:itemID="{EA2C884A-A446-47BB-B311-7709459DDF00}">
   <ds:schemaRefs>
-    <ds:schemaRef ds:uri="http://schemas.microsoft.com/office/2006/metadata/properties"/>
-    <ds:schemaRef ds:uri="http://schemas.microsoft.com/office/infopath/2007/PartnerControls"/>
-    <ds:schemaRef ds:uri="5ff79900-b421-4e31-b6ec-d4d018034746"/>
+    <ds:schemaRef ds:uri="http://schemas.openxmlformats.org/officeDocument/2006/bibliography"/>
   </ds:schemaRefs>
 </ds:datastoreItem>
 </file>
@@ -5713,9 +5960,11 @@
 </file>
 
 <file path=customXml/itemProps3.xml><?xml version="1.0" encoding="utf-8"?>
-<ds:datastoreItem xmlns:ds="http://schemas.openxmlformats.org/officeDocument/2006/customXml" ds:itemID="{EA2C884A-A446-47BB-B311-7709459DDF00}">
+<ds:datastoreItem xmlns:ds="http://schemas.openxmlformats.org/officeDocument/2006/customXml" ds:itemID="{68960A3B-0BFC-4A08-9B5B-4602D973B72E}">
   <ds:schemaRefs>
-    <ds:schemaRef ds:uri="http://schemas.openxmlformats.org/officeDocument/2006/bibliography"/>
+    <ds:schemaRef ds:uri="http://schemas.microsoft.com/office/2006/metadata/properties"/>
+    <ds:schemaRef ds:uri="http://schemas.microsoft.com/office/infopath/2007/PartnerControls"/>
+    <ds:schemaRef ds:uri="5ff79900-b421-4e31-b6ec-d4d018034746"/>
   </ds:schemaRefs>
 </ds:datastoreItem>
 </file>

</xml_diff>

<commit_message>
Add some suggestions under project outline
</commit_message>
<xml_diff>
--- a/application-form-for-Open-Science-Fund-final copy.docx
+++ b/application-form-for-Open-Science-Fund-final copy.docx
@@ -1621,9 +1621,9 @@
             <w:pPr>
               <w:spacing w:after="0" w:line="240" w:lineRule="auto"/>
               <w:rPr>
-                <w:rFonts w:ascii="Segoe UI" w:hAnsi="Segoe UI" w:cs="Segoe UI"/>
-                <w:color w:val="24292F"/>
-                <w:shd w:val="clear" w:color="auto" w:fill="FFFFFF"/>
+                <w:ins w:id="2" w:author="Author"/>
+                <w:rFonts w:ascii="Open Sans" w:hAnsi="Open Sans" w:cs="Open Sans"/>
+                <w:sz w:val="24"/>
               </w:rPr>
             </w:pPr>
           </w:p>
@@ -1631,19 +1631,22 @@
             <w:pPr>
               <w:spacing w:after="0" w:line="240" w:lineRule="auto"/>
               <w:rPr>
-                <w:rFonts w:ascii="Segoe UI" w:hAnsi="Segoe UI" w:cs="Segoe UI"/>
-                <w:color w:val="24292F"/>
-                <w:shd w:val="clear" w:color="auto" w:fill="FFFFFF"/>
-              </w:rPr>
-            </w:pPr>
-            <w:r>
-              <w:rPr>
-                <w:rFonts w:ascii="Segoe UI" w:hAnsi="Segoe UI" w:cs="Segoe UI"/>
-                <w:color w:val="24292F"/>
-                <w:shd w:val="clear" w:color="auto" w:fill="FFFFFF"/>
-              </w:rPr>
-              <w:t xml:space="preserve">Suggestion: </w:t>
-            </w:r>
+                <w:ins w:id="3" w:author="Author"/>
+                <w:rFonts w:ascii="Segoe UI" w:hAnsi="Segoe UI" w:cs="Segoe UI"/>
+                <w:color w:val="24292F"/>
+                <w:shd w:val="clear" w:color="auto" w:fill="FFFFFF"/>
+              </w:rPr>
+            </w:pPr>
+            <w:ins w:id="4" w:author="Author">
+              <w:r>
+                <w:rPr>
+                  <w:rFonts w:ascii="Segoe UI" w:hAnsi="Segoe UI" w:cs="Segoe UI"/>
+                  <w:color w:val="24292F"/>
+                  <w:shd w:val="clear" w:color="auto" w:fill="FFFFFF"/>
+                </w:rPr>
+                <w:t xml:space="preserve">Suggestion: </w:t>
+              </w:r>
+            </w:ins>
           </w:p>
           <w:p>
             <w:pPr>
@@ -1654,31 +1657,20 @@
               </w:numPr>
               <w:spacing w:after="0" w:line="240" w:lineRule="auto"/>
               <w:rPr>
-                <w:rFonts w:ascii="Open Sans" w:hAnsi="Open Sans" w:cs="Open Sans"/>
-                <w:sz w:val="24"/>
-              </w:rPr>
-            </w:pPr>
-            <w:r>
-              <w:rPr>
-                <w:rFonts w:ascii="Open Sans" w:hAnsi="Open Sans" w:cs="Open Sans"/>
-                <w:sz w:val="24"/>
-              </w:rPr>
-              <w:t>Increasingly many scientists want to be open in reporting their data analyses, to facilitate reproduction and replication of their work</w:t>
-            </w:r>
-            <w:r>
-              <w:rPr>
-                <w:rFonts w:ascii="Open Sans" w:hAnsi="Open Sans" w:cs="Open Sans"/>
-                <w:sz w:val="24"/>
-              </w:rPr>
-              <w:t xml:space="preserve"> (yay open science!)</w:t>
-            </w:r>
-            <w:r>
-              <w:rPr>
-                <w:rFonts w:ascii="Open Sans" w:hAnsi="Open Sans" w:cs="Open Sans"/>
-                <w:sz w:val="24"/>
-              </w:rPr>
-              <w:t>.</w:t>
-            </w:r>
+                <w:ins w:id="5" w:author="Author"/>
+                <w:rFonts w:ascii="Open Sans" w:hAnsi="Open Sans" w:cs="Open Sans"/>
+                <w:sz w:val="24"/>
+              </w:rPr>
+            </w:pPr>
+            <w:ins w:id="6" w:author="Author">
+              <w:r>
+                <w:rPr>
+                  <w:rFonts w:ascii="Open Sans" w:hAnsi="Open Sans" w:cs="Open Sans"/>
+                  <w:sz w:val="24"/>
+                </w:rPr>
+                <w:t>Increasingly many scientists want to be open in reporting their data analyses, to facilitate reproduction and replication of their work (yay open science!).</w:t>
+              </w:r>
+            </w:ins>
           </w:p>
           <w:p>
             <w:pPr>
@@ -1689,38 +1681,27 @@
               </w:numPr>
               <w:spacing w:after="0" w:line="240" w:lineRule="auto"/>
               <w:rPr>
-                <w:rFonts w:ascii="Open Sans" w:hAnsi="Open Sans" w:cs="Open Sans"/>
-                <w:sz w:val="24"/>
-              </w:rPr>
-            </w:pPr>
-            <w:r>
-              <w:rPr>
-                <w:rFonts w:ascii="Open Sans" w:hAnsi="Open Sans" w:cs="Open Sans"/>
-                <w:sz w:val="24"/>
-              </w:rPr>
-              <w:t>Even though analyses are reported more often, data wrangling is often omitted from manuscripts.</w:t>
-            </w:r>
-            <w:r>
-              <w:rPr>
-                <w:rFonts w:ascii="Open Sans" w:hAnsi="Open Sans" w:cs="Open Sans"/>
-                <w:sz w:val="24"/>
-              </w:rPr>
-              <w:t xml:space="preserve"> E.g., m</w:t>
-            </w:r>
-            <w:r>
-              <w:rPr>
-                <w:rFonts w:ascii="Open Sans" w:hAnsi="Open Sans" w:cs="Open Sans"/>
-                <w:sz w:val="24"/>
-              </w:rPr>
-              <w:t>issing data is ubiquitous</w:t>
-            </w:r>
-            <w:r>
-              <w:rPr>
-                <w:rFonts w:ascii="Open Sans" w:hAnsi="Open Sans" w:cs="Open Sans"/>
-                <w:sz w:val="24"/>
-              </w:rPr>
-              <w:t xml:space="preserve"> and can have far-reaching effects.</w:t>
-            </w:r>
+                <w:ins w:id="7" w:author="Author"/>
+                <w:rFonts w:ascii="Open Sans" w:hAnsi="Open Sans" w:cs="Open Sans"/>
+                <w:sz w:val="24"/>
+              </w:rPr>
+            </w:pPr>
+            <w:ins w:id="8" w:author="Author">
+              <w:r>
+                <w:rPr>
+                  <w:rFonts w:ascii="Open Sans" w:hAnsi="Open Sans" w:cs="Open Sans"/>
+                  <w:sz w:val="24"/>
+                </w:rPr>
+                <w:t>Even though analyses are reported more often, data wrangling is often omitted from manuscripts. E.g., m</w:t>
+              </w:r>
+              <w:r>
+                <w:rPr>
+                  <w:rFonts w:ascii="Open Sans" w:hAnsi="Open Sans" w:cs="Open Sans"/>
+                  <w:sz w:val="24"/>
+                </w:rPr>
+                <w:t>issing data is ubiquitous and can have far-reaching effects.</w:t>
+              </w:r>
+            </w:ins>
           </w:p>
           <w:p>
             <w:pPr>
@@ -1731,17 +1712,20 @@
               </w:numPr>
               <w:spacing w:after="0" w:line="240" w:lineRule="auto"/>
               <w:rPr>
-                <w:rFonts w:ascii="Open Sans" w:hAnsi="Open Sans" w:cs="Open Sans"/>
-                <w:sz w:val="24"/>
-              </w:rPr>
-            </w:pPr>
-            <w:r>
-              <w:rPr>
-                <w:rFonts w:ascii="Open Sans" w:hAnsi="Open Sans" w:cs="Open Sans"/>
-                <w:sz w:val="24"/>
-              </w:rPr>
-              <w:t>Not everyone has the experience/resources/time to report their missing data handling strategy properly.</w:t>
-            </w:r>
+                <w:ins w:id="9" w:author="Author"/>
+                <w:rFonts w:ascii="Open Sans" w:hAnsi="Open Sans" w:cs="Open Sans"/>
+                <w:sz w:val="24"/>
+              </w:rPr>
+            </w:pPr>
+            <w:ins w:id="10" w:author="Author">
+              <w:r>
+                <w:rPr>
+                  <w:rFonts w:ascii="Open Sans" w:hAnsi="Open Sans" w:cs="Open Sans"/>
+                  <w:sz w:val="24"/>
+                </w:rPr>
+                <w:t>Not everyone has the experience/resources/time to report their missing data handling strategy properly.</w:t>
+              </w:r>
+            </w:ins>
           </w:p>
           <w:p>
             <w:pPr>
@@ -1754,15 +1738,28 @@
               <w:rPr>
                 <w:rFonts w:ascii="Open Sans" w:hAnsi="Open Sans" w:cs="Open Sans"/>
                 <w:sz w:val="24"/>
-              </w:rPr>
-            </w:pPr>
-            <w:r>
-              <w:rPr>
-                <w:rFonts w:ascii="Open Sans" w:hAnsi="Open Sans" w:cs="Open Sans"/>
-                <w:sz w:val="24"/>
-              </w:rPr>
-              <w:t>We want to solve this problem with automated report generation for incomplete data analysis.</w:t>
-            </w:r>
+                <w:rPrChange w:id="11" w:author="Author">
+                  <w:rPr/>
+                </w:rPrChange>
+              </w:rPr>
+              <w:pPrChange w:id="12" w:author="Author">
+                <w:pPr>
+                  <w:spacing w:after="0" w:line="240" w:lineRule="auto"/>
+                </w:pPr>
+              </w:pPrChange>
+            </w:pPr>
+            <w:ins w:id="13" w:author="Author">
+              <w:r>
+                <w:rPr>
+                  <w:rFonts w:ascii="Open Sans" w:hAnsi="Open Sans" w:cs="Open Sans"/>
+                  <w:sz w:val="24"/>
+                  <w:rPrChange w:id="14" w:author="Author">
+                    <w:rPr/>
+                  </w:rPrChange>
+                </w:rPr>
+                <w:t>We want to solve this problem with automated report generation for incomplete data analysis.</w:t>
+              </w:r>
+            </w:ins>
           </w:p>
         </w:tc>
       </w:tr>
@@ -1843,7 +1840,27 @@
             <w:i/>
             <w:sz w:val="24"/>
           </w:rPr>
-          <w:t>topic</w:t>
+          <w:t>to</w:t>
+        </w:r>
+        <w:r>
+          <w:rPr>
+            <w:rStyle w:val="Hyperlink"/>
+            <w:rFonts w:ascii="Open Sans" w:hAnsi="Open Sans" w:cs="Open Sans"/>
+            <w:b/>
+            <w:i/>
+            <w:sz w:val="24"/>
+          </w:rPr>
+          <w:t>p</w:t>
+        </w:r>
+        <w:r>
+          <w:rPr>
+            <w:rStyle w:val="Hyperlink"/>
+            <w:rFonts w:ascii="Open Sans" w:hAnsi="Open Sans" w:cs="Open Sans"/>
+            <w:b/>
+            <w:i/>
+            <w:sz w:val="24"/>
+          </w:rPr>
+          <w:t>ic</w:t>
         </w:r>
       </w:hyperlink>
       <w:r>
@@ -1961,18 +1978,501 @@
             <w:pPr>
               <w:spacing w:after="0" w:line="240" w:lineRule="auto"/>
               <w:rPr>
-                <w:rFonts w:ascii="Segoe UI" w:hAnsi="Segoe UI" w:cs="Segoe UI"/>
-                <w:color w:val="24292F"/>
-                <w:shd w:val="clear" w:color="auto" w:fill="FFFFFF"/>
-              </w:rPr>
-            </w:pPr>
-            <w:r>
-              <w:rPr>
-                <w:rFonts w:ascii="Segoe UI" w:hAnsi="Segoe UI" w:cs="Segoe UI"/>
-                <w:color w:val="24292F"/>
-                <w:shd w:val="clear" w:color="auto" w:fill="FFFFFF"/>
-              </w:rPr>
-              <w:lastRenderedPageBreak/>
+                <w:ins w:id="15" w:author="Author"/>
+                <w:rFonts w:ascii="Segoe UI" w:hAnsi="Segoe UI" w:cs="Segoe UI"/>
+                <w:color w:val="24292F"/>
+                <w:shd w:val="clear" w:color="auto" w:fill="FFFFFF"/>
+                <w:lang w:val="nl-NL"/>
+                <w:rPrChange w:id="16" w:author="Author">
+                  <w:rPr>
+                    <w:ins w:id="17" w:author="Author"/>
+                    <w:rFonts w:ascii="Segoe UI" w:hAnsi="Segoe UI" w:cs="Segoe UI"/>
+                    <w:color w:val="24292F"/>
+                    <w:shd w:val="clear" w:color="auto" w:fill="FFFFFF"/>
+                  </w:rPr>
+                </w:rPrChange>
+              </w:rPr>
+            </w:pPr>
+            <w:ins w:id="18" w:author="Author">
+              <w:r>
+                <w:rPr>
+                  <w:rFonts w:ascii="Segoe UI" w:hAnsi="Segoe UI" w:cs="Segoe UI"/>
+                  <w:color w:val="24292F"/>
+                  <w:shd w:val="clear" w:color="auto" w:fill="FFFFFF"/>
+                  <w:lang w:val="nl-NL"/>
+                  <w:rPrChange w:id="19" w:author="Author">
+                    <w:rPr>
+                      <w:rFonts w:ascii="Segoe UI" w:hAnsi="Segoe UI" w:cs="Segoe UI"/>
+                      <w:color w:val="24292F"/>
+                      <w:shd w:val="clear" w:color="auto" w:fill="FFFFFF"/>
+                    </w:rPr>
+                  </w:rPrChange>
+                </w:rPr>
+                <w:lastRenderedPageBreak/>
+                <w:t>[</w:t>
+              </w:r>
+              <w:r>
+                <w:rPr>
+                  <w:rFonts w:ascii="Segoe UI" w:hAnsi="Segoe UI" w:cs="Segoe UI"/>
+                  <w:color w:val="24292F"/>
+                  <w:shd w:val="clear" w:color="auto" w:fill="FFFFFF"/>
+                  <w:lang w:val="nl-NL"/>
+                  <w:rPrChange w:id="20" w:author="Author">
+                    <w:rPr>
+                      <w:rFonts w:ascii="Segoe UI" w:hAnsi="Segoe UI" w:cs="Segoe UI"/>
+                      <w:color w:val="24292F"/>
+                      <w:shd w:val="clear" w:color="auto" w:fill="FFFFFF"/>
+                    </w:rPr>
+                  </w:rPrChange>
+                </w:rPr>
+                <w:t xml:space="preserve">Zie </w:t>
+              </w:r>
+              <w:r>
+                <w:rPr>
+                  <w:rFonts w:ascii="Segoe UI" w:hAnsi="Segoe UI" w:cs="Segoe UI"/>
+                  <w:color w:val="24292F"/>
+                  <w:shd w:val="clear" w:color="auto" w:fill="FFFFFF"/>
+                  <w:lang w:val="nl-NL"/>
+                  <w:rPrChange w:id="21" w:author="Author">
+                    <w:rPr>
+                      <w:rFonts w:ascii="Segoe UI" w:hAnsi="Segoe UI" w:cs="Segoe UI"/>
+                      <w:color w:val="24292F"/>
+                      <w:shd w:val="clear" w:color="auto" w:fill="FFFFFF"/>
+                    </w:rPr>
+                  </w:rPrChange>
+                </w:rPr>
+                <w:t xml:space="preserve">ook </w:t>
+              </w:r>
+              <w:r>
+                <w:rPr>
+                  <w:rFonts w:ascii="Segoe UI" w:hAnsi="Segoe UI" w:cs="Segoe UI"/>
+                  <w:color w:val="24292F"/>
+                  <w:shd w:val="clear" w:color="auto" w:fill="FFFFFF"/>
+                  <w:lang w:val="nl-NL"/>
+                  <w:rPrChange w:id="22" w:author="Author">
+                    <w:rPr>
+                      <w:rFonts w:ascii="Segoe UI" w:hAnsi="Segoe UI" w:cs="Segoe UI"/>
+                      <w:color w:val="24292F"/>
+                      <w:shd w:val="clear" w:color="auto" w:fill="FFFFFF"/>
+                    </w:rPr>
+                  </w:rPrChange>
+                </w:rPr>
+                <w:t>onderstaand onder SMART!</w:t>
+              </w:r>
+              <w:r>
+                <w:rPr>
+                  <w:rFonts w:ascii="Segoe UI" w:hAnsi="Segoe UI" w:cs="Segoe UI"/>
+                  <w:color w:val="24292F"/>
+                  <w:shd w:val="clear" w:color="auto" w:fill="FFFFFF"/>
+                  <w:lang w:val="nl-NL"/>
+                  <w:rPrChange w:id="23" w:author="Author">
+                    <w:rPr>
+                      <w:rFonts w:ascii="Segoe UI" w:hAnsi="Segoe UI" w:cs="Segoe UI"/>
+                      <w:color w:val="24292F"/>
+                      <w:shd w:val="clear" w:color="auto" w:fill="FFFFFF"/>
+                    </w:rPr>
+                  </w:rPrChange>
+                </w:rPr>
+                <w:t>]</w:t>
+              </w:r>
+            </w:ins>
+          </w:p>
+          <w:p>
+            <w:pPr>
+              <w:spacing w:after="0" w:line="240" w:lineRule="auto"/>
+              <w:rPr>
+                <w:ins w:id="24" w:author="Author"/>
+                <w:rFonts w:ascii="Segoe UI" w:hAnsi="Segoe UI" w:cs="Segoe UI"/>
+                <w:color w:val="24292F"/>
+                <w:shd w:val="clear" w:color="auto" w:fill="FFFFFF"/>
+                <w:lang w:val="nl-NL"/>
+                <w:rPrChange w:id="25" w:author="Author">
+                  <w:rPr>
+                    <w:ins w:id="26" w:author="Author"/>
+                    <w:rFonts w:ascii="Segoe UI" w:hAnsi="Segoe UI" w:cs="Segoe UI"/>
+                    <w:color w:val="24292F"/>
+                    <w:shd w:val="clear" w:color="auto" w:fill="FFFFFF"/>
+                  </w:rPr>
+                </w:rPrChange>
+              </w:rPr>
+            </w:pPr>
+          </w:p>
+          <w:p>
+            <w:pPr>
+              <w:pStyle w:val="ListParagraph"/>
+              <w:numPr>
+                <w:ilvl w:val="0"/>
+                <w:numId w:val="5"/>
+              </w:numPr>
+              <w:spacing w:after="0" w:line="240" w:lineRule="auto"/>
+              <w:rPr>
+                <w:ins w:id="27" w:author="Author"/>
+                <w:rFonts w:ascii="Segoe UI" w:hAnsi="Segoe UI" w:cs="Segoe UI"/>
+                <w:color w:val="24292F"/>
+                <w:shd w:val="clear" w:color="auto" w:fill="FFFFFF"/>
+                <w:rPrChange w:id="28" w:author="Author">
+                  <w:rPr>
+                    <w:ins w:id="29" w:author="Author"/>
+                    <w:shd w:val="clear" w:color="auto" w:fill="FFFFFF"/>
+                  </w:rPr>
+                </w:rPrChange>
+              </w:rPr>
+              <w:pPrChange w:id="30" w:author="Author">
+                <w:pPr>
+                  <w:spacing w:after="0" w:line="240" w:lineRule="auto"/>
+                </w:pPr>
+              </w:pPrChange>
+            </w:pPr>
+            <w:ins w:id="31" w:author="Author">
+              <w:r>
+                <w:rPr>
+                  <w:rFonts w:ascii="Segoe UI" w:hAnsi="Segoe UI" w:cs="Segoe UI"/>
+                  <w:color w:val="24292F"/>
+                  <w:shd w:val="clear" w:color="auto" w:fill="FFFFFF"/>
+                  <w:rPrChange w:id="32" w:author="Author">
+                    <w:rPr>
+                      <w:shd w:val="clear" w:color="auto" w:fill="FFFFFF"/>
+                    </w:rPr>
+                  </w:rPrChange>
+                </w:rPr>
+                <w:t>Open Science Topic: FAIR data and software.</w:t>
+              </w:r>
+            </w:ins>
+          </w:p>
+          <w:p>
+            <w:pPr>
+              <w:pStyle w:val="ListParagraph"/>
+              <w:numPr>
+                <w:ilvl w:val="0"/>
+                <w:numId w:val="5"/>
+              </w:numPr>
+              <w:spacing w:after="0" w:line="240" w:lineRule="auto"/>
+              <w:rPr>
+                <w:ins w:id="33" w:author="Author"/>
+                <w:rFonts w:ascii="Segoe UI" w:hAnsi="Segoe UI" w:cs="Segoe UI"/>
+                <w:color w:val="24292F"/>
+                <w:shd w:val="clear" w:color="auto" w:fill="FFFFFF"/>
+                <w:rPrChange w:id="34" w:author="Author">
+                  <w:rPr>
+                    <w:ins w:id="35" w:author="Author"/>
+                    <w:shd w:val="clear" w:color="auto" w:fill="FFFFFF"/>
+                  </w:rPr>
+                </w:rPrChange>
+              </w:rPr>
+              <w:pPrChange w:id="36" w:author="Author">
+                <w:pPr>
+                  <w:spacing w:after="0" w:line="240" w:lineRule="auto"/>
+                </w:pPr>
+              </w:pPrChange>
+            </w:pPr>
+            <w:ins w:id="37" w:author="Author">
+              <w:r>
+                <w:rPr>
+                  <w:rFonts w:ascii="Segoe UI" w:hAnsi="Segoe UI" w:cs="Segoe UI"/>
+                  <w:color w:val="24292F"/>
+                  <w:shd w:val="clear" w:color="auto" w:fill="FFFFFF"/>
+                  <w:rPrChange w:id="38" w:author="Author">
+                    <w:rPr>
+                      <w:shd w:val="clear" w:color="auto" w:fill="FFFFFF"/>
+                    </w:rPr>
+                  </w:rPrChange>
+                </w:rPr>
+                <w:t>Purpose of the Open Science Practice: Facilitate transparent reporting of data analyses</w:t>
+              </w:r>
+              <w:r>
+                <w:rPr>
+                  <w:rFonts w:ascii="Segoe UI" w:hAnsi="Segoe UI" w:cs="Segoe UI"/>
+                  <w:color w:val="24292F"/>
+                  <w:shd w:val="clear" w:color="auto" w:fill="FFFFFF"/>
+                  <w:rPrChange w:id="39" w:author="Author">
+                    <w:rPr>
+                      <w:shd w:val="clear" w:color="auto" w:fill="FFFFFF"/>
+                    </w:rPr>
+                  </w:rPrChange>
+                </w:rPr>
+                <w:t>,</w:t>
+              </w:r>
+              <w:r>
+                <w:rPr>
+                  <w:rFonts w:ascii="Segoe UI" w:hAnsi="Segoe UI" w:cs="Segoe UI"/>
+                  <w:color w:val="24292F"/>
+                  <w:shd w:val="clear" w:color="auto" w:fill="FFFFFF"/>
+                  <w:rPrChange w:id="40" w:author="Author">
+                    <w:rPr>
+                      <w:shd w:val="clear" w:color="auto" w:fill="FFFFFF"/>
+                    </w:rPr>
+                  </w:rPrChange>
+                </w:rPr>
+                <w:t xml:space="preserve"> and with that</w:t>
+              </w:r>
+              <w:r>
+                <w:rPr>
+                  <w:rFonts w:ascii="Segoe UI" w:hAnsi="Segoe UI" w:cs="Segoe UI"/>
+                  <w:color w:val="24292F"/>
+                  <w:shd w:val="clear" w:color="auto" w:fill="FFFFFF"/>
+                </w:rPr>
+                <w:t>,</w:t>
+              </w:r>
+              <w:r>
+                <w:rPr>
+                  <w:rFonts w:ascii="Segoe UI" w:hAnsi="Segoe UI" w:cs="Segoe UI"/>
+                  <w:color w:val="24292F"/>
+                  <w:shd w:val="clear" w:color="auto" w:fill="FFFFFF"/>
+                  <w:rPrChange w:id="41" w:author="Author">
+                    <w:rPr>
+                      <w:shd w:val="clear" w:color="auto" w:fill="FFFFFF"/>
+                    </w:rPr>
+                  </w:rPrChange>
+                </w:rPr>
+                <w:t xml:space="preserve"> the replication of research.</w:t>
+              </w:r>
+            </w:ins>
+          </w:p>
+          <w:p>
+            <w:pPr>
+              <w:pStyle w:val="ListParagraph"/>
+              <w:numPr>
+                <w:ilvl w:val="0"/>
+                <w:numId w:val="5"/>
+              </w:numPr>
+              <w:spacing w:after="0" w:line="240" w:lineRule="auto"/>
+              <w:rPr>
+                <w:ins w:id="42" w:author="Author"/>
+                <w:rFonts w:ascii="Segoe UI" w:hAnsi="Segoe UI" w:cs="Segoe UI"/>
+                <w:color w:val="24292F"/>
+                <w:shd w:val="clear" w:color="auto" w:fill="FFFFFF"/>
+                <w:rPrChange w:id="43" w:author="Author">
+                  <w:rPr>
+                    <w:ins w:id="44" w:author="Author"/>
+                    <w:shd w:val="clear" w:color="auto" w:fill="FFFFFF"/>
+                  </w:rPr>
+                </w:rPrChange>
+              </w:rPr>
+              <w:pPrChange w:id="45" w:author="Author">
+                <w:pPr>
+                  <w:spacing w:after="0" w:line="240" w:lineRule="auto"/>
+                </w:pPr>
+              </w:pPrChange>
+            </w:pPr>
+            <w:ins w:id="46" w:author="Author">
+              <w:r>
+                <w:rPr>
+                  <w:rFonts w:ascii="Segoe UI" w:hAnsi="Segoe UI" w:cs="Segoe UI"/>
+                  <w:color w:val="24292F"/>
+                  <w:shd w:val="clear" w:color="auto" w:fill="FFFFFF"/>
+                  <w:rPrChange w:id="47" w:author="Author">
+                    <w:rPr>
+                      <w:shd w:val="clear" w:color="auto" w:fill="FFFFFF"/>
+                    </w:rPr>
+                  </w:rPrChange>
+                </w:rPr>
+                <w:t xml:space="preserve">Approach: Radical openness! We will create a FAIR open source software package, { </w:t>
+              </w:r>
+              <w:proofErr w:type="spellStart"/>
+              <w:r>
+                <w:rPr>
+                  <w:rFonts w:ascii="Segoe UI" w:hAnsi="Segoe UI" w:cs="Segoe UI"/>
+                  <w:color w:val="24292F"/>
+                  <w:shd w:val="clear" w:color="auto" w:fill="FFFFFF"/>
+                  <w:rPrChange w:id="48" w:author="Author">
+                    <w:rPr>
+                      <w:shd w:val="clear" w:color="auto" w:fill="FFFFFF"/>
+                    </w:rPr>
+                  </w:rPrChange>
+                </w:rPr>
+                <w:t>supplementr</w:t>
+              </w:r>
+              <w:proofErr w:type="spellEnd"/>
+              <w:r>
+                <w:rPr>
+                  <w:rFonts w:ascii="Segoe UI" w:hAnsi="Segoe UI" w:cs="Segoe UI"/>
+                  <w:color w:val="24292F"/>
+                  <w:shd w:val="clear" w:color="auto" w:fill="FFFFFF"/>
+                  <w:rPrChange w:id="49" w:author="Author">
+                    <w:rPr>
+                      <w:shd w:val="clear" w:color="auto" w:fill="FFFFFF"/>
+                    </w:rPr>
+                  </w:rPrChange>
+                </w:rPr>
+                <w:t xml:space="preserve">}. </w:t>
+              </w:r>
+              <w:r>
+                <w:rPr>
+                  <w:rFonts w:ascii="Segoe UI" w:hAnsi="Segoe UI" w:cs="Segoe UI"/>
+                  <w:color w:val="24292F"/>
+                  <w:shd w:val="clear" w:color="auto" w:fill="FFFFFF"/>
+                  <w:rPrChange w:id="50" w:author="Author">
+                    <w:rPr>
+                      <w:shd w:val="clear" w:color="auto" w:fill="FFFFFF"/>
+                    </w:rPr>
+                  </w:rPrChange>
+                </w:rPr>
+                <w:t>In principle we’ll focus on automatic report generation for incomplete data analysis. The package may be extended to include more kinds of analyses (e.g., by contributors</w:t>
+              </w:r>
+              <w:r>
+                <w:rPr>
+                  <w:rFonts w:ascii="Segoe UI" w:hAnsi="Segoe UI" w:cs="Segoe UI"/>
+                  <w:color w:val="24292F"/>
+                  <w:shd w:val="clear" w:color="auto" w:fill="FFFFFF"/>
+                  <w:rPrChange w:id="51" w:author="Author">
+                    <w:rPr>
+                      <w:shd w:val="clear" w:color="auto" w:fill="FFFFFF"/>
+                    </w:rPr>
+                  </w:rPrChange>
+                </w:rPr>
+                <w:t xml:space="preserve"> on GitHub</w:t>
+              </w:r>
+              <w:r>
+                <w:rPr>
+                  <w:rFonts w:ascii="Segoe UI" w:hAnsi="Segoe UI" w:cs="Segoe UI"/>
+                  <w:color w:val="24292F"/>
+                  <w:shd w:val="clear" w:color="auto" w:fill="FFFFFF"/>
+                  <w:rPrChange w:id="52" w:author="Author">
+                    <w:rPr>
+                      <w:shd w:val="clear" w:color="auto" w:fill="FFFFFF"/>
+                    </w:rPr>
+                  </w:rPrChange>
+                </w:rPr>
+                <w:t>, yay collaboration!).</w:t>
+              </w:r>
+            </w:ins>
+          </w:p>
+          <w:p>
+            <w:pPr>
+              <w:pStyle w:val="ListParagraph"/>
+              <w:numPr>
+                <w:ilvl w:val="0"/>
+                <w:numId w:val="5"/>
+              </w:numPr>
+              <w:spacing w:after="0" w:line="240" w:lineRule="auto"/>
+              <w:rPr>
+                <w:ins w:id="53" w:author="Author"/>
+                <w:rFonts w:ascii="Segoe UI" w:hAnsi="Segoe UI" w:cs="Segoe UI"/>
+                <w:color w:val="24292F"/>
+                <w:shd w:val="clear" w:color="auto" w:fill="FFFFFF"/>
+                <w:rPrChange w:id="54" w:author="Author">
+                  <w:rPr>
+                    <w:ins w:id="55" w:author="Author"/>
+                    <w:shd w:val="clear" w:color="auto" w:fill="FFFFFF"/>
+                  </w:rPr>
+                </w:rPrChange>
+              </w:rPr>
+              <w:pPrChange w:id="56" w:author="Author">
+                <w:pPr>
+                  <w:spacing w:after="0" w:line="240" w:lineRule="auto"/>
+                </w:pPr>
+              </w:pPrChange>
+            </w:pPr>
+            <w:ins w:id="57" w:author="Author">
+              <w:r>
+                <w:rPr>
+                  <w:rFonts w:ascii="Segoe UI" w:hAnsi="Segoe UI" w:cs="Segoe UI"/>
+                  <w:color w:val="24292F"/>
+                  <w:shd w:val="clear" w:color="auto" w:fill="FFFFFF"/>
+                  <w:rPrChange w:id="58" w:author="Author">
+                    <w:rPr>
+                      <w:shd w:val="clear" w:color="auto" w:fill="FFFFFF"/>
+                    </w:rPr>
+                  </w:rPrChange>
+                </w:rPr>
+                <w:t xml:space="preserve">Links to research: </w:t>
+              </w:r>
+              <w:r>
+                <w:rPr>
+                  <w:rFonts w:ascii="Segoe UI" w:hAnsi="Segoe UI" w:cs="Segoe UI"/>
+                  <w:color w:val="24292F"/>
+                  <w:shd w:val="clear" w:color="auto" w:fill="FFFFFF"/>
+                </w:rPr>
+                <w:t xml:space="preserve">Missing data is ubiquitous, </w:t>
+              </w:r>
+              <w:r>
+                <w:rPr>
+                  <w:rFonts w:ascii="Segoe UI" w:hAnsi="Segoe UI" w:cs="Segoe UI"/>
+                  <w:color w:val="24292F"/>
+                  <w:shd w:val="clear" w:color="auto" w:fill="FFFFFF"/>
+                </w:rPr>
+                <w:t xml:space="preserve">and there is extensive work on missing data handling strategies. We’ll focus on two popular data analysis tools: SPSS and R. </w:t>
+              </w:r>
+              <w:r>
+                <w:rPr>
+                  <w:rFonts w:ascii="Segoe UI" w:hAnsi="Segoe UI" w:cs="Segoe UI"/>
+                  <w:color w:val="24292F"/>
+                  <w:shd w:val="clear" w:color="auto" w:fill="FFFFFF"/>
+                </w:rPr>
+                <w:t>The {</w:t>
+              </w:r>
+              <w:proofErr w:type="spellStart"/>
+              <w:r>
+                <w:rPr>
+                  <w:rFonts w:ascii="Segoe UI" w:hAnsi="Segoe UI" w:cs="Segoe UI"/>
+                  <w:color w:val="24292F"/>
+                  <w:shd w:val="clear" w:color="auto" w:fill="FFFFFF"/>
+                </w:rPr>
+                <w:t>supplementr</w:t>
+              </w:r>
+              <w:proofErr w:type="spellEnd"/>
+              <w:r>
+                <w:rPr>
+                  <w:rFonts w:ascii="Segoe UI" w:hAnsi="Segoe UI" w:cs="Segoe UI"/>
+                  <w:color w:val="24292F"/>
+                  <w:shd w:val="clear" w:color="auto" w:fill="FFFFFF"/>
+                </w:rPr>
+                <w:t>} package will work seamlessly with the widely-used imputation package {mice}.</w:t>
+              </w:r>
+              <w:r>
+                <w:rPr>
+                  <w:rFonts w:ascii="Segoe UI" w:hAnsi="Segoe UI" w:cs="Segoe UI"/>
+                  <w:color w:val="24292F"/>
+                  <w:shd w:val="clear" w:color="auto" w:fill="FFFFFF"/>
+                </w:rPr>
+                <w:t xml:space="preserve"> For applied researchers, the {</w:t>
+              </w:r>
+              <w:proofErr w:type="spellStart"/>
+              <w:r>
+                <w:rPr>
+                  <w:rFonts w:ascii="Segoe UI" w:hAnsi="Segoe UI" w:cs="Segoe UI"/>
+                  <w:color w:val="24292F"/>
+                  <w:shd w:val="clear" w:color="auto" w:fill="FFFFFF"/>
+                </w:rPr>
+                <w:t>supplementr</w:t>
+              </w:r>
+              <w:proofErr w:type="spellEnd"/>
+              <w:r>
+                <w:rPr>
+                  <w:rFonts w:ascii="Segoe UI" w:hAnsi="Segoe UI" w:cs="Segoe UI"/>
+                  <w:color w:val="24292F"/>
+                  <w:shd w:val="clear" w:color="auto" w:fill="FFFFFF"/>
+                </w:rPr>
+                <w:t>} package may ultimately function like a consultation with a statistician.</w:t>
+              </w:r>
+            </w:ins>
+          </w:p>
+          <w:p>
+            <w:pPr>
+              <w:spacing w:after="0" w:line="240" w:lineRule="auto"/>
+              <w:rPr>
+                <w:ins w:id="59" w:author="Author"/>
+                <w:rFonts w:ascii="Segoe UI" w:hAnsi="Segoe UI" w:cs="Segoe UI"/>
+                <w:color w:val="24292F"/>
+                <w:shd w:val="clear" w:color="auto" w:fill="FFFFFF"/>
+              </w:rPr>
+            </w:pPr>
+          </w:p>
+          <w:p>
+            <w:pPr>
+              <w:spacing w:after="0" w:line="240" w:lineRule="auto"/>
+              <w:rPr>
+                <w:rFonts w:ascii="Segoe UI" w:hAnsi="Segoe UI" w:cs="Segoe UI"/>
+                <w:color w:val="24292F"/>
+                <w:shd w:val="clear" w:color="auto" w:fill="FFFFFF"/>
+              </w:rPr>
+            </w:pPr>
+            <w:r>
+              <w:rPr>
+                <w:rFonts w:ascii="Segoe UI" w:hAnsi="Segoe UI" w:cs="Segoe UI"/>
+                <w:color w:val="24292F"/>
+                <w:shd w:val="clear" w:color="auto" w:fill="FFFFFF"/>
+              </w:rPr>
               <w:t>We develop an automated report generator for studies wherein imputation techniques are used to solve for missing values. With imputation, the process of evaluating the validity and plausibility of the resulting imputations and algorithms is vital for the interpretation of submitted manuscripts and scientific results. This poses challenges for authors, reviewers, publishers and readers, as a proper evaluation process is often lengthy and would take up valuable space in manuscripts. We implement a method that standardizes such evaluations by automatically generating a report for a given analysis model. The resulting report can be added as a supplement to any manuscript wherein imputation has been used. With our method, anyone can interpret the utilized imputation procedure and evaluate its validity, even when access to the original data or the computer code is restricted.</w:t>
             </w:r>
           </w:p>
@@ -2819,7 +3319,6 @@
                 <w:shd w:val="clear" w:color="auto" w:fill="FFFFFF"/>
                 <w:lang w:val="nl-NL"/>
               </w:rPr>
-              <w:lastRenderedPageBreak/>
               <w:t>Progress</w:t>
             </w:r>
             <w:proofErr w:type="spellEnd"/>
@@ -3126,19 +3625,22 @@
             <w:pPr>
               <w:spacing w:after="0" w:line="240" w:lineRule="auto"/>
               <w:rPr>
+                <w:ins w:id="60" w:author="Author"/>
                 <w:rFonts w:ascii="Open Sans" w:hAnsi="Open Sans" w:cs="Open Sans"/>
                 <w:sz w:val="24"/>
                 <w:lang w:val="en-US"/>
               </w:rPr>
             </w:pPr>
-            <w:r>
-              <w:rPr>
-                <w:rFonts w:ascii="Open Sans" w:hAnsi="Open Sans" w:cs="Open Sans"/>
-                <w:sz w:val="24"/>
-                <w:lang w:val="en-US"/>
-              </w:rPr>
-              <w:t>SMART</w:t>
-            </w:r>
+            <w:ins w:id="61" w:author="Author">
+              <w:r>
+                <w:rPr>
+                  <w:rFonts w:ascii="Open Sans" w:hAnsi="Open Sans" w:cs="Open Sans"/>
+                  <w:sz w:val="24"/>
+                  <w:lang w:val="en-US"/>
+                </w:rPr>
+                <w:t>SMART</w:t>
+              </w:r>
+            </w:ins>
           </w:p>
           <w:p>
             <w:pPr>
@@ -3149,19 +3651,22 @@
               </w:numPr>
               <w:spacing w:after="0" w:line="240" w:lineRule="auto"/>
               <w:rPr>
+                <w:ins w:id="62" w:author="Author"/>
                 <w:rFonts w:ascii="Open Sans" w:hAnsi="Open Sans" w:cs="Open Sans"/>
                 <w:sz w:val="24"/>
                 <w:lang w:val="en-US"/>
               </w:rPr>
             </w:pPr>
-            <w:r>
-              <w:rPr>
-                <w:rFonts w:ascii="Open Sans" w:hAnsi="Open Sans" w:cs="Open Sans"/>
-                <w:sz w:val="24"/>
-                <w:lang w:val="en-US"/>
-              </w:rPr>
-              <w:t>Specific: an R package with functions that generate reports (output in html, pdf and docx file types) based on incomplete data and imputation objects. The output contains tables, metrics and figures that can be included as supplement to manuscripts, which will standardize reporting and facilitate replication of analyses.</w:t>
-            </w:r>
+            <w:ins w:id="63" w:author="Author">
+              <w:r>
+                <w:rPr>
+                  <w:rFonts w:ascii="Open Sans" w:hAnsi="Open Sans" w:cs="Open Sans"/>
+                  <w:sz w:val="24"/>
+                  <w:lang w:val="en-US"/>
+                </w:rPr>
+                <w:t>Specific: an R package with functions that generate reports (output in html, pdf and docx file types) based on incomplete data and imputation objects. The output contains tables, metrics and figures that can be included as supplement to manuscripts, which will standardize reporting and facilitate replication of analyses.</w:t>
+              </w:r>
+            </w:ins>
           </w:p>
           <w:p>
             <w:pPr>
@@ -3172,61 +3677,40 @@
               </w:numPr>
               <w:spacing w:after="0" w:line="240" w:lineRule="auto"/>
               <w:rPr>
+                <w:ins w:id="64" w:author="Author"/>
                 <w:rFonts w:ascii="Open Sans" w:hAnsi="Open Sans" w:cs="Open Sans"/>
                 <w:sz w:val="24"/>
                 <w:lang w:val="en-US"/>
               </w:rPr>
             </w:pPr>
-            <w:r>
-              <w:rPr>
-                <w:rFonts w:ascii="Open Sans" w:hAnsi="Open Sans" w:cs="Open Sans"/>
-                <w:sz w:val="24"/>
-                <w:lang w:val="en-US"/>
-              </w:rPr>
-              <w:t xml:space="preserve">Measurable: By the end of this project there will be a GitHub repo with an R package and a vignette. </w:t>
-            </w:r>
-            <w:r>
-              <w:rPr>
-                <w:rFonts w:ascii="Open Sans" w:hAnsi="Open Sans" w:cs="Open Sans"/>
-                <w:sz w:val="24"/>
-                <w:lang w:val="en-US"/>
-              </w:rPr>
-              <w:t xml:space="preserve">Measure impact by CRAN downloads/GitHub stars. </w:t>
-            </w:r>
-            <w:r>
-              <w:rPr>
-                <w:rFonts w:ascii="Open Sans" w:hAnsi="Open Sans" w:cs="Open Sans"/>
-                <w:sz w:val="24"/>
-                <w:lang w:val="en-US"/>
-              </w:rPr>
-              <w:t>Benchmarks are the development of lower-level R functions for the creation of figures and tables, wrapper functions for specific input types (mice::</w:t>
-            </w:r>
-            <w:proofErr w:type="spellStart"/>
-            <w:r>
-              <w:rPr>
-                <w:rFonts w:ascii="Open Sans" w:hAnsi="Open Sans" w:cs="Open Sans"/>
-                <w:sz w:val="24"/>
-                <w:lang w:val="en-US"/>
-              </w:rPr>
-              <w:t>mids</w:t>
-            </w:r>
-            <w:proofErr w:type="spellEnd"/>
-            <w:r>
-              <w:rPr>
-                <w:rFonts w:ascii="Open Sans" w:hAnsi="Open Sans" w:cs="Open Sans"/>
-                <w:sz w:val="24"/>
-                <w:lang w:val="en-US"/>
-              </w:rPr>
-              <w:t xml:space="preserve"> objects, SPSS exports, etc.)</w:t>
-            </w:r>
-            <w:r>
-              <w:rPr>
-                <w:rFonts w:ascii="Open Sans" w:hAnsi="Open Sans" w:cs="Open Sans"/>
-                <w:sz w:val="24"/>
-                <w:lang w:val="en-US"/>
-              </w:rPr>
-              <w:t>, and the bundling of these into an R package.</w:t>
-            </w:r>
+            <w:ins w:id="65" w:author="Author">
+              <w:r>
+                <w:rPr>
+                  <w:rFonts w:ascii="Open Sans" w:hAnsi="Open Sans" w:cs="Open Sans"/>
+                  <w:sz w:val="24"/>
+                  <w:lang w:val="en-US"/>
+                </w:rPr>
+                <w:t>Measurable: By the end of this project there will be a GitHub repo with an R package and a vignette. Measure impact by CRAN downloads/GitHub stars. Benchmarks are the development of lower-level R functions for the creation of figures and tables, wrapper functions for specific input types (mice::</w:t>
+              </w:r>
+              <w:proofErr w:type="spellStart"/>
+              <w:r>
+                <w:rPr>
+                  <w:rFonts w:ascii="Open Sans" w:hAnsi="Open Sans" w:cs="Open Sans"/>
+                  <w:sz w:val="24"/>
+                  <w:lang w:val="en-US"/>
+                </w:rPr>
+                <w:t>mids</w:t>
+              </w:r>
+              <w:proofErr w:type="spellEnd"/>
+              <w:r>
+                <w:rPr>
+                  <w:rFonts w:ascii="Open Sans" w:hAnsi="Open Sans" w:cs="Open Sans"/>
+                  <w:sz w:val="24"/>
+                  <w:lang w:val="en-US"/>
+                </w:rPr>
+                <w:t xml:space="preserve"> objects, SPSS exports, etc.), and the bundling of these into an R package.</w:t>
+              </w:r>
+            </w:ins>
           </w:p>
           <w:p>
             <w:pPr>
@@ -3237,67 +3721,22 @@
               </w:numPr>
               <w:spacing w:after="0" w:line="240" w:lineRule="auto"/>
               <w:rPr>
+                <w:ins w:id="66" w:author="Author"/>
                 <w:rFonts w:ascii="Open Sans" w:hAnsi="Open Sans" w:cs="Open Sans"/>
                 <w:sz w:val="24"/>
                 <w:lang w:val="en-US"/>
               </w:rPr>
             </w:pPr>
-            <w:r>
-              <w:rPr>
-                <w:rFonts w:ascii="Open Sans" w:hAnsi="Open Sans" w:cs="Open Sans"/>
-                <w:sz w:val="24"/>
-                <w:lang w:val="en-US"/>
-              </w:rPr>
-              <w:t>Achievable: Work with milestones (see above).</w:t>
-            </w:r>
-            <w:r>
-              <w:rPr>
-                <w:rFonts w:ascii="Open Sans" w:hAnsi="Open Sans" w:cs="Open Sans"/>
-                <w:sz w:val="24"/>
-                <w:lang w:val="en-US"/>
-              </w:rPr>
-              <w:t xml:space="preserve"> E</w:t>
-            </w:r>
-            <w:r>
-              <w:rPr>
-                <w:rFonts w:ascii="Open Sans" w:hAnsi="Open Sans" w:cs="Open Sans"/>
-                <w:sz w:val="24"/>
-                <w:lang w:val="en-US"/>
-              </w:rPr>
-              <w:t>.g., e</w:t>
-            </w:r>
-            <w:r>
-              <w:rPr>
-                <w:rFonts w:ascii="Open Sans" w:hAnsi="Open Sans" w:cs="Open Sans"/>
-                <w:sz w:val="24"/>
-                <w:lang w:val="en-US"/>
-              </w:rPr>
-              <w:t xml:space="preserve">xpand to SPSS </w:t>
-            </w:r>
-            <w:r>
-              <w:rPr>
-                <w:rFonts w:ascii="Open Sans" w:hAnsi="Open Sans" w:cs="Open Sans"/>
-                <w:sz w:val="24"/>
-                <w:lang w:val="en-US"/>
-              </w:rPr>
-              <w:t>export</w:t>
-            </w:r>
-            <w:r>
-              <w:rPr>
-                <w:rFonts w:ascii="Open Sans" w:hAnsi="Open Sans" w:cs="Open Sans"/>
-                <w:sz w:val="24"/>
-                <w:lang w:val="en-US"/>
-              </w:rPr>
-              <w:t xml:space="preserve"> data</w:t>
-            </w:r>
-            <w:r>
-              <w:rPr>
-                <w:rFonts w:ascii="Open Sans" w:hAnsi="Open Sans" w:cs="Open Sans"/>
-                <w:sz w:val="24"/>
-                <w:lang w:val="en-US"/>
-              </w:rPr>
-              <w:t xml:space="preserve"> later.</w:t>
-            </w:r>
+            <w:ins w:id="67" w:author="Author">
+              <w:r>
+                <w:rPr>
+                  <w:rFonts w:ascii="Open Sans" w:hAnsi="Open Sans" w:cs="Open Sans"/>
+                  <w:sz w:val="24"/>
+                  <w:lang w:val="en-US"/>
+                </w:rPr>
+                <w:t>Achievable: Work with milestones (see above). E.g., expand to SPSS export data later.</w:t>
+              </w:r>
+            </w:ins>
           </w:p>
           <w:p>
             <w:pPr>
@@ -3308,69 +3747,40 @@
               </w:numPr>
               <w:spacing w:after="0" w:line="240" w:lineRule="auto"/>
               <w:rPr>
+                <w:ins w:id="68" w:author="Author"/>
                 <w:rFonts w:ascii="Open Sans" w:hAnsi="Open Sans" w:cs="Open Sans"/>
                 <w:sz w:val="24"/>
                 <w:lang w:val="en-US"/>
               </w:rPr>
             </w:pPr>
-            <w:r>
-              <w:rPr>
-                <w:rFonts w:ascii="Open Sans" w:hAnsi="Open Sans" w:cs="Open Sans"/>
-                <w:sz w:val="24"/>
-                <w:lang w:val="en-US"/>
-              </w:rPr>
-              <w:t xml:space="preserve">Relevant: Openness in scientific reporting e.g. </w:t>
-            </w:r>
-            <w:proofErr w:type="spellStart"/>
-            <w:r>
-              <w:rPr>
-                <w:rFonts w:ascii="Open Sans" w:hAnsi="Open Sans" w:cs="Open Sans"/>
-                <w:sz w:val="24"/>
-                <w:lang w:val="en-US"/>
-              </w:rPr>
-              <w:t>w.r.t.</w:t>
-            </w:r>
-            <w:proofErr w:type="spellEnd"/>
-            <w:r>
-              <w:rPr>
-                <w:rFonts w:ascii="Open Sans" w:hAnsi="Open Sans" w:cs="Open Sans"/>
-                <w:sz w:val="24"/>
-                <w:lang w:val="en-US"/>
-              </w:rPr>
-              <w:t xml:space="preserve"> size of missing data problem and quality of imputations. Reproducibility of research practices.</w:t>
-            </w:r>
-            <w:r>
-              <w:rPr>
-                <w:rFonts w:ascii="Open Sans" w:hAnsi="Open Sans" w:cs="Open Sans"/>
-                <w:sz w:val="24"/>
-                <w:lang w:val="en-US"/>
-              </w:rPr>
-              <w:t xml:space="preserve"> More open source software published by the UU</w:t>
-            </w:r>
-            <w:r>
-              <w:rPr>
-                <w:rFonts w:ascii="Open Sans" w:hAnsi="Open Sans" w:cs="Open Sans"/>
-                <w:sz w:val="24"/>
-                <w:lang w:val="en-US"/>
-              </w:rPr>
-              <w:t xml:space="preserve"> (showcase/forefront of the open science movement)</w:t>
-            </w:r>
-            <w:r>
-              <w:rPr>
-                <w:rFonts w:ascii="Open Sans" w:hAnsi="Open Sans" w:cs="Open Sans"/>
-                <w:sz w:val="24"/>
-                <w:lang w:val="en-US"/>
-              </w:rPr>
-              <w:t>.</w:t>
-            </w:r>
-            <w:r>
-              <w:rPr>
-                <w:rFonts w:ascii="Open Sans" w:hAnsi="Open Sans" w:cs="Open Sans"/>
-                <w:sz w:val="24"/>
-                <w:lang w:val="en-US"/>
-              </w:rPr>
-              <w:t xml:space="preserve"> </w:t>
-            </w:r>
+            <w:ins w:id="69" w:author="Author">
+              <w:r>
+                <w:rPr>
+                  <w:rFonts w:ascii="Open Sans" w:hAnsi="Open Sans" w:cs="Open Sans"/>
+                  <w:sz w:val="24"/>
+                  <w:lang w:val="en-US"/>
+                </w:rPr>
+                <w:t xml:space="preserve">Relevant: Openness in scientific reporting e.g. </w:t>
+              </w:r>
+              <w:proofErr w:type="spellStart"/>
+              <w:r>
+                <w:rPr>
+                  <w:rFonts w:ascii="Open Sans" w:hAnsi="Open Sans" w:cs="Open Sans"/>
+                  <w:sz w:val="24"/>
+                  <w:lang w:val="en-US"/>
+                </w:rPr>
+                <w:t>w.r.t.</w:t>
+              </w:r>
+              <w:proofErr w:type="spellEnd"/>
+              <w:r>
+                <w:rPr>
+                  <w:rFonts w:ascii="Open Sans" w:hAnsi="Open Sans" w:cs="Open Sans"/>
+                  <w:sz w:val="24"/>
+                  <w:lang w:val="en-US"/>
+                </w:rPr>
+                <w:t xml:space="preserve"> size of missing data problem and quality of imputations. Reproducibility of research practices. More open source software published by the UU (showcase/forefront of the open science movement). </w:t>
+              </w:r>
+            </w:ins>
           </w:p>
           <w:p>
             <w:pPr>
@@ -3381,19 +3791,22 @@
               </w:numPr>
               <w:spacing w:after="0" w:line="240" w:lineRule="auto"/>
               <w:rPr>
+                <w:ins w:id="70" w:author="Author"/>
                 <w:rFonts w:ascii="Open Sans" w:hAnsi="Open Sans" w:cs="Open Sans"/>
                 <w:sz w:val="24"/>
                 <w:lang w:val="en-US"/>
               </w:rPr>
             </w:pPr>
-            <w:r>
-              <w:rPr>
-                <w:rFonts w:ascii="Open Sans" w:hAnsi="Open Sans" w:cs="Open Sans"/>
-                <w:sz w:val="24"/>
-                <w:lang w:val="en-US"/>
-              </w:rPr>
-              <w:t>Timebound: Start and end dates are clear. Open Science Festival or Open Science Community Utrecht presentation proposal as midway point (March/April 2023).</w:t>
-            </w:r>
+            <w:ins w:id="71" w:author="Author">
+              <w:r>
+                <w:rPr>
+                  <w:rFonts w:ascii="Open Sans" w:hAnsi="Open Sans" w:cs="Open Sans"/>
+                  <w:sz w:val="24"/>
+                  <w:lang w:val="en-US"/>
+                </w:rPr>
+                <w:t>Timebound: Start and end dates are clear. Open Science Festival or Open Science Community Utrecht presentation proposal as midway point (March/April 2023).</w:t>
+              </w:r>
+            </w:ins>
           </w:p>
           <w:p>
             <w:pPr>
@@ -3540,34 +3953,36 @@
               </w:numPr>
               <w:spacing w:after="0" w:line="240" w:lineRule="auto"/>
               <w:rPr>
-                <w:rFonts w:ascii="Open Sans" w:hAnsi="Open Sans" w:cs="Open Sans"/>
-                <w:sz w:val="24"/>
-              </w:rPr>
-            </w:pPr>
-            <w:r>
-              <w:rPr>
-                <w:rFonts w:ascii="Open Sans" w:hAnsi="Open Sans" w:cs="Open Sans"/>
-                <w:sz w:val="24"/>
-              </w:rPr>
-              <w:lastRenderedPageBreak/>
-              <w:t xml:space="preserve">Opportunity to develop a FAIR open source software project from scratch (e.g., first version will already have a </w:t>
-            </w:r>
-            <w:proofErr w:type="spellStart"/>
-            <w:r>
-              <w:rPr>
-                <w:rFonts w:ascii="Open Sans" w:hAnsi="Open Sans" w:cs="Open Sans"/>
-                <w:sz w:val="24"/>
-              </w:rPr>
-              <w:t>Zenodo</w:t>
-            </w:r>
-            <w:proofErr w:type="spellEnd"/>
-            <w:r>
-              <w:rPr>
-                <w:rFonts w:ascii="Open Sans" w:hAnsi="Open Sans" w:cs="Open Sans"/>
-                <w:sz w:val="24"/>
-              </w:rPr>
-              <w:t xml:space="preserve"> registration).</w:t>
-            </w:r>
+                <w:ins w:id="72" w:author="Author"/>
+                <w:rFonts w:ascii="Open Sans" w:hAnsi="Open Sans" w:cs="Open Sans"/>
+                <w:sz w:val="24"/>
+              </w:rPr>
+            </w:pPr>
+            <w:ins w:id="73" w:author="Author">
+              <w:r>
+                <w:rPr>
+                  <w:rFonts w:ascii="Open Sans" w:hAnsi="Open Sans" w:cs="Open Sans"/>
+                  <w:sz w:val="24"/>
+                </w:rPr>
+                <w:t xml:space="preserve">Opportunity to develop a FAIR open source software project from scratch (e.g., first version will already have a </w:t>
+              </w:r>
+              <w:proofErr w:type="spellStart"/>
+              <w:r>
+                <w:rPr>
+                  <w:rFonts w:ascii="Open Sans" w:hAnsi="Open Sans" w:cs="Open Sans"/>
+                  <w:sz w:val="24"/>
+                </w:rPr>
+                <w:t>Zenodo</w:t>
+              </w:r>
+              <w:proofErr w:type="spellEnd"/>
+              <w:r>
+                <w:rPr>
+                  <w:rFonts w:ascii="Open Sans" w:hAnsi="Open Sans" w:cs="Open Sans"/>
+                  <w:sz w:val="24"/>
+                </w:rPr>
+                <w:t xml:space="preserve"> registration).</w:t>
+              </w:r>
+            </w:ins>
           </w:p>
           <w:p>
             <w:pPr>
@@ -3578,45 +3993,20 @@
               </w:numPr>
               <w:spacing w:after="0" w:line="240" w:lineRule="auto"/>
               <w:rPr>
-                <w:rFonts w:ascii="Open Sans" w:hAnsi="Open Sans" w:cs="Open Sans"/>
-                <w:sz w:val="24"/>
-              </w:rPr>
-            </w:pPr>
-            <w:r>
-              <w:rPr>
-                <w:rFonts w:ascii="Open Sans" w:hAnsi="Open Sans" w:cs="Open Sans"/>
-                <w:sz w:val="24"/>
-              </w:rPr>
-              <w:t xml:space="preserve">Opportunity to </w:t>
-            </w:r>
-            <w:r>
-              <w:rPr>
-                <w:rFonts w:ascii="Open Sans" w:hAnsi="Open Sans" w:cs="Open Sans"/>
-                <w:sz w:val="24"/>
-              </w:rPr>
-              <w:t>p</w:t>
-            </w:r>
-            <w:r>
-              <w:rPr>
-                <w:rFonts w:ascii="Open Sans" w:hAnsi="Open Sans" w:cs="Open Sans"/>
-                <w:sz w:val="24"/>
-              </w:rPr>
-              <w:t xml:space="preserve">ractice the guidance/supervision of </w:t>
-            </w:r>
-            <w:r>
-              <w:rPr>
-                <w:rFonts w:ascii="Open Sans" w:hAnsi="Open Sans" w:cs="Open Sans"/>
-                <w:sz w:val="24"/>
-              </w:rPr>
-              <w:t xml:space="preserve">a student-assistant in </w:t>
-            </w:r>
-            <w:r>
-              <w:rPr>
-                <w:rFonts w:ascii="Open Sans" w:hAnsi="Open Sans" w:cs="Open Sans"/>
-                <w:sz w:val="24"/>
-              </w:rPr>
-              <w:t>open science principles.</w:t>
-            </w:r>
+                <w:ins w:id="74" w:author="Author"/>
+                <w:rFonts w:ascii="Open Sans" w:hAnsi="Open Sans" w:cs="Open Sans"/>
+                <w:sz w:val="24"/>
+              </w:rPr>
+            </w:pPr>
+            <w:ins w:id="75" w:author="Author">
+              <w:r>
+                <w:rPr>
+                  <w:rFonts w:ascii="Open Sans" w:hAnsi="Open Sans" w:cs="Open Sans"/>
+                  <w:sz w:val="24"/>
+                </w:rPr>
+                <w:t>Opportunity to practice the guidance/supervision of a student-assistant in open science principles.</w:t>
+              </w:r>
+            </w:ins>
           </w:p>
           <w:p>
             <w:pPr>
@@ -3631,13 +4021,15 @@
                 <w:sz w:val="24"/>
               </w:rPr>
             </w:pPr>
-            <w:r>
-              <w:rPr>
-                <w:rFonts w:ascii="Open Sans" w:hAnsi="Open Sans" w:cs="Open Sans"/>
-                <w:sz w:val="24"/>
-              </w:rPr>
-              <w:t>This project may become a showcase to encourage colleagues/applied researchers to use open science principles?</w:t>
-            </w:r>
+            <w:ins w:id="76" w:author="Author">
+              <w:r>
+                <w:rPr>
+                  <w:rFonts w:ascii="Open Sans" w:hAnsi="Open Sans" w:cs="Open Sans"/>
+                  <w:sz w:val="24"/>
+                </w:rPr>
+                <w:t>This project may become a showcase to encourage colleagues/applied researchers to use open science principles?</w:t>
+              </w:r>
+            </w:ins>
           </w:p>
         </w:tc>
       </w:tr>
@@ -5691,7 +6083,27 @@
 </file>
 
 <file path=customXml/item1.xml><?xml version="1.0" encoding="utf-8"?>
-<b:Sources xmlns:b="http://schemas.openxmlformats.org/officeDocument/2006/bibliography" xmlns="http://schemas.openxmlformats.org/officeDocument/2006/bibliography" SelectedStyle="\APA.XSL" StyleName="APA"/>
+<p:properties xmlns:p="http://schemas.microsoft.com/office/2006/metadata/properties" xmlns:xsi="http://www.w3.org/2001/XMLSchema-instance" xmlns:pc="http://schemas.microsoft.com/office/infopath/2007/PartnerControls">
+  <documentManagement>
+    <SharedWithUsers xmlns="5ff79900-b421-4e31-b6ec-d4d018034746">
+      <UserInfo>
+        <DisplayName>Peijster, T.A. (Tom)</DisplayName>
+        <AccountId>37</AccountId>
+        <AccountType/>
+      </UserInfo>
+      <UserInfo>
+        <DisplayName>Thoen, M.M. (Miranda)</DisplayName>
+        <AccountId>119</AccountId>
+        <AccountType/>
+      </UserInfo>
+      <UserInfo>
+        <DisplayName>Boer, F.C.N.M. den (Femke)</DisplayName>
+        <AccountId>99</AccountId>
+        <AccountType/>
+      </UserInfo>
+    </SharedWithUsers>
+  </documentManagement>
+</p:properties>
 </file>
 
 <file path=customXml/item2.xml><?xml version="1.0" encoding="utf-8"?>
@@ -5900,27 +6312,7 @@
 </file>
 
 <file path=customXml/item3.xml><?xml version="1.0" encoding="utf-8"?>
-<p:properties xmlns:p="http://schemas.microsoft.com/office/2006/metadata/properties" xmlns:xsi="http://www.w3.org/2001/XMLSchema-instance" xmlns:pc="http://schemas.microsoft.com/office/infopath/2007/PartnerControls">
-  <documentManagement>
-    <SharedWithUsers xmlns="5ff79900-b421-4e31-b6ec-d4d018034746">
-      <UserInfo>
-        <DisplayName>Peijster, T.A. (Tom)</DisplayName>
-        <AccountId>37</AccountId>
-        <AccountType/>
-      </UserInfo>
-      <UserInfo>
-        <DisplayName>Thoen, M.M. (Miranda)</DisplayName>
-        <AccountId>119</AccountId>
-        <AccountType/>
-      </UserInfo>
-      <UserInfo>
-        <DisplayName>Boer, F.C.N.M. den (Femke)</DisplayName>
-        <AccountId>99</AccountId>
-        <AccountType/>
-      </UserInfo>
-    </SharedWithUsers>
-  </documentManagement>
-</p:properties>
+<b:Sources xmlns:b="http://schemas.openxmlformats.org/officeDocument/2006/bibliography" xmlns="http://schemas.openxmlformats.org/officeDocument/2006/bibliography" SelectedStyle="\APA.XSL" StyleName="APA"/>
 </file>
 
 <file path=customXml/item4.xml><?xml version="1.0" encoding="utf-8"?>
@@ -5933,9 +6325,11 @@
 </file>
 
 <file path=customXml/itemProps1.xml><?xml version="1.0" encoding="utf-8"?>
-<ds:datastoreItem xmlns:ds="http://schemas.openxmlformats.org/officeDocument/2006/customXml" ds:itemID="{EA2C884A-A446-47BB-B311-7709459DDF00}">
+<ds:datastoreItem xmlns:ds="http://schemas.openxmlformats.org/officeDocument/2006/customXml" ds:itemID="{68960A3B-0BFC-4A08-9B5B-4602D973B72E}">
   <ds:schemaRefs>
-    <ds:schemaRef ds:uri="http://schemas.openxmlformats.org/officeDocument/2006/bibliography"/>
+    <ds:schemaRef ds:uri="http://schemas.microsoft.com/office/2006/metadata/properties"/>
+    <ds:schemaRef ds:uri="http://schemas.microsoft.com/office/infopath/2007/PartnerControls"/>
+    <ds:schemaRef ds:uri="5ff79900-b421-4e31-b6ec-d4d018034746"/>
   </ds:schemaRefs>
 </ds:datastoreItem>
 </file>
@@ -5960,11 +6354,9 @@
 </file>
 
 <file path=customXml/itemProps3.xml><?xml version="1.0" encoding="utf-8"?>
-<ds:datastoreItem xmlns:ds="http://schemas.openxmlformats.org/officeDocument/2006/customXml" ds:itemID="{68960A3B-0BFC-4A08-9B5B-4602D973B72E}">
+<ds:datastoreItem xmlns:ds="http://schemas.openxmlformats.org/officeDocument/2006/customXml" ds:itemID="{EA2C884A-A446-47BB-B311-7709459DDF00}">
   <ds:schemaRefs>
-    <ds:schemaRef ds:uri="http://schemas.microsoft.com/office/2006/metadata/properties"/>
-    <ds:schemaRef ds:uri="http://schemas.microsoft.com/office/infopath/2007/PartnerControls"/>
-    <ds:schemaRef ds:uri="5ff79900-b421-4e31-b6ec-d4d018034746"/>
+    <ds:schemaRef ds:uri="http://schemas.openxmlformats.org/officeDocument/2006/bibliography"/>
   </ds:schemaRefs>
 </ds:datastoreItem>
 </file>

</xml_diff>